<commit_message>
updating Home & client pages
</commit_message>
<xml_diff>
--- a/testPlan.docx
+++ b/testPlan.docx
@@ -122,7 +122,6 @@
                 <w:spacing w:val="0"/>
                 <w:position w:val="0"/>
                 <w:sz w:val="22"/>
-                <w:shd w:fill="auto" w:val="clear"/>
               </w:rPr>
             </w:pPr>
             <w:r>
@@ -166,7 +165,6 @@
                 <w:spacing w:val="0"/>
                 <w:position w:val="0"/>
                 <w:sz w:val="22"/>
-                <w:shd w:fill="auto" w:val="clear"/>
               </w:rPr>
             </w:pPr>
             <w:r>
@@ -209,7 +207,6 @@
                 <w:spacing w:val="0"/>
                 <w:position w:val="0"/>
                 <w:sz w:val="22"/>
-                <w:shd w:fill="auto" w:val="clear"/>
               </w:rPr>
             </w:pPr>
             <w:r>
@@ -253,7 +250,6 @@
                 <w:spacing w:val="0"/>
                 <w:position w:val="0"/>
                 <w:sz w:val="22"/>
-                <w:shd w:fill="auto" w:val="clear"/>
               </w:rPr>
             </w:pPr>
             <w:r>
@@ -302,7 +298,6 @@
                 <w:spacing w:val="0"/>
                 <w:position w:val="0"/>
                 <w:sz w:val="22"/>
-                <w:shd w:fill="auto" w:val="clear"/>
               </w:rPr>
             </w:pPr>
             <w:r>
@@ -346,7 +341,6 @@
                 <w:spacing w:val="0"/>
                 <w:position w:val="0"/>
                 <w:sz w:val="22"/>
-                <w:shd w:fill="auto" w:val="clear"/>
               </w:rPr>
             </w:pPr>
             <w:r>
@@ -389,7 +383,6 @@
                 <w:spacing w:val="0"/>
                 <w:position w:val="0"/>
                 <w:sz w:val="22"/>
-                <w:shd w:fill="auto" w:val="clear"/>
               </w:rPr>
             </w:pPr>
             <w:r>
@@ -433,7 +426,6 @@
                 <w:spacing w:val="0"/>
                 <w:position w:val="0"/>
                 <w:sz w:val="22"/>
-                <w:shd w:fill="auto" w:val="clear"/>
               </w:rPr>
             </w:pPr>
             <w:r>
@@ -482,7 +474,6 @@
                 <w:spacing w:val="0"/>
                 <w:position w:val="0"/>
                 <w:sz w:val="22"/>
-                <w:shd w:fill="auto" w:val="clear"/>
               </w:rPr>
             </w:pPr>
             <w:r>
@@ -530,7 +521,6 @@
                 <w:spacing w:val="0"/>
                 <w:position w:val="0"/>
                 <w:sz w:val="22"/>
-                <w:shd w:fill="auto" w:val="clear"/>
               </w:rPr>
             </w:pPr>
             <w:r>
@@ -574,7 +564,6 @@
                 <w:spacing w:val="0"/>
                 <w:position w:val="0"/>
                 <w:sz w:val="22"/>
-                <w:shd w:fill="auto" w:val="clear"/>
               </w:rPr>
             </w:pPr>
             <w:r>
@@ -617,7 +606,6 @@
                 <w:spacing w:val="0"/>
                 <w:position w:val="0"/>
                 <w:sz w:val="22"/>
-                <w:shd w:fill="auto" w:val="clear"/>
               </w:rPr>
             </w:pPr>
             <w:r>
@@ -661,7 +649,6 @@
                 <w:spacing w:val="0"/>
                 <w:position w:val="0"/>
                 <w:sz w:val="22"/>
-                <w:shd w:fill="auto" w:val="clear"/>
               </w:rPr>
             </w:pPr>
             <w:r>
@@ -704,7 +691,6 @@
                 <w:spacing w:val="0"/>
                 <w:position w:val="0"/>
                 <w:sz w:val="22"/>
-                <w:shd w:fill="auto" w:val="clear"/>
               </w:rPr>
             </w:pPr>
             <w:r>
@@ -747,7 +733,6 @@
                 <w:spacing w:val="0"/>
                 <w:position w:val="0"/>
                 <w:sz w:val="22"/>
-                <w:shd w:fill="auto" w:val="clear"/>
               </w:rPr>
             </w:pPr>
             <w:r>
@@ -790,7 +775,6 @@
                 <w:spacing w:val="0"/>
                 <w:position w:val="0"/>
                 <w:sz w:val="22"/>
-                <w:shd w:fill="auto" w:val="clear"/>
               </w:rPr>
             </w:pPr>
             <w:r>
@@ -839,7 +823,6 @@
                 <w:spacing w:val="0"/>
                 <w:position w:val="0"/>
                 <w:sz w:val="22"/>
-                <w:shd w:fill="auto" w:val="clear"/>
               </w:rPr>
             </w:pPr>
             <w:r>
@@ -882,7 +865,6 @@
                 <w:spacing w:val="0"/>
                 <w:position w:val="0"/>
                 <w:sz w:val="22"/>
-                <w:shd w:fill="auto" w:val="clear"/>
               </w:rPr>
             </w:pPr>
             <w:r>
@@ -924,7 +906,6 @@
                 <w:spacing w:val="0"/>
                 <w:position w:val="0"/>
                 <w:sz w:val="22"/>
-                <w:shd w:fill="auto" w:val="clear"/>
               </w:rPr>
             </w:pPr>
             <w:hyperlink xmlns:r="http://schemas.openxmlformats.org/officeDocument/2006/relationships" r:id="docRId0">
@@ -970,7 +951,6 @@
                 <w:spacing w:val="0"/>
                 <w:position w:val="0"/>
                 <w:sz w:val="22"/>
-                <w:shd w:fill="auto" w:val="clear"/>
               </w:rPr>
             </w:pPr>
             <w:r>
@@ -1114,7 +1094,6 @@
                 <w:spacing w:val="0"/>
                 <w:position w:val="0"/>
                 <w:sz w:val="22"/>
-                <w:shd w:fill="auto" w:val="clear"/>
               </w:rPr>
             </w:pPr>
             <w:r>
@@ -1157,7 +1136,6 @@
                 <w:spacing w:val="0"/>
                 <w:position w:val="0"/>
                 <w:sz w:val="22"/>
-                <w:shd w:fill="auto" w:val="clear"/>
               </w:rPr>
             </w:pPr>
             <w:r>
@@ -1199,7 +1177,6 @@
                 <w:spacing w:val="0"/>
                 <w:position w:val="0"/>
                 <w:sz w:val="22"/>
-                <w:shd w:fill="auto" w:val="clear"/>
               </w:rPr>
             </w:pPr>
             <w:r>
@@ -1286,7 +1263,6 @@
                 <w:spacing w:val="0"/>
                 <w:position w:val="0"/>
                 <w:sz w:val="22"/>
-                <w:shd w:fill="auto" w:val="clear"/>
               </w:rPr>
             </w:pPr>
             <w:r>
@@ -1701,28 +1677,12 @@
                 <w:spacing w:val="0"/>
                 <w:position w:val="0"/>
                 <w:sz w:val="22"/>
-                <w:shd w:fill="auto" w:val="clear"/>
               </w:rPr>
             </w:pPr>
           </w:p>
         </w:tc>
       </w:tr>
     </w:tbl>
-    <w:p>
-      <w:pPr>
-        <w:spacing w:before="0" w:after="160" w:line="240"/>
-        <w:ind w:right="0" w:left="-990" w:firstLine="0"/>
-        <w:jc w:val="left"/>
-        <w:rPr>
-          <w:rFonts w:ascii="Arial" w:hAnsi="Arial" w:cs="Arial" w:eastAsia="Arial"/>
-          <w:color w:val="auto"/>
-          <w:spacing w:val="0"/>
-          <w:position w:val="0"/>
-          <w:sz w:val="22"/>
-          <w:shd w:fill="auto" w:val="clear"/>
-        </w:rPr>
-      </w:pPr>
-    </w:p>
     <w:p>
       <w:pPr>
         <w:spacing w:before="0" w:after="0" w:line="276"/>
@@ -1849,7 +1809,6 @@
                 <w:spacing w:val="0"/>
                 <w:position w:val="0"/>
                 <w:sz w:val="22"/>
-                <w:shd w:fill="auto" w:val="clear"/>
               </w:rPr>
             </w:pPr>
             <w:r>
@@ -1893,7 +1852,6 @@
                 <w:spacing w:val="0"/>
                 <w:position w:val="0"/>
                 <w:sz w:val="22"/>
-                <w:shd w:fill="auto" w:val="clear"/>
               </w:rPr>
             </w:pPr>
             <w:r>
@@ -1936,7 +1894,6 @@
                 <w:spacing w:val="0"/>
                 <w:position w:val="0"/>
                 <w:sz w:val="22"/>
-                <w:shd w:fill="auto" w:val="clear"/>
               </w:rPr>
             </w:pPr>
             <w:r>
@@ -1980,7 +1937,6 @@
                 <w:spacing w:val="0"/>
                 <w:position w:val="0"/>
                 <w:sz w:val="22"/>
-                <w:shd w:fill="auto" w:val="clear"/>
               </w:rPr>
             </w:pPr>
             <w:r>
@@ -2029,7 +1985,6 @@
                 <w:spacing w:val="0"/>
                 <w:position w:val="0"/>
                 <w:sz w:val="22"/>
-                <w:shd w:fill="auto" w:val="clear"/>
               </w:rPr>
             </w:pPr>
             <w:r>
@@ -2073,7 +2028,6 @@
                 <w:spacing w:val="0"/>
                 <w:position w:val="0"/>
                 <w:sz w:val="22"/>
-                <w:shd w:fill="auto" w:val="clear"/>
               </w:rPr>
             </w:pPr>
             <w:r>
@@ -2116,7 +2070,6 @@
                 <w:spacing w:val="0"/>
                 <w:position w:val="0"/>
                 <w:sz w:val="22"/>
-                <w:shd w:fill="auto" w:val="clear"/>
               </w:rPr>
             </w:pPr>
             <w:r>
@@ -2160,7 +2113,6 @@
                 <w:spacing w:val="0"/>
                 <w:position w:val="0"/>
                 <w:sz w:val="22"/>
-                <w:shd w:fill="auto" w:val="clear"/>
               </w:rPr>
             </w:pPr>
             <w:r>
@@ -2209,7 +2161,6 @@
                 <w:spacing w:val="0"/>
                 <w:position w:val="0"/>
                 <w:sz w:val="22"/>
-                <w:shd w:fill="auto" w:val="clear"/>
               </w:rPr>
             </w:pPr>
             <w:r>
@@ -2257,7 +2208,6 @@
                 <w:spacing w:val="0"/>
                 <w:position w:val="0"/>
                 <w:sz w:val="22"/>
-                <w:shd w:fill="auto" w:val="clear"/>
               </w:rPr>
             </w:pPr>
             <w:r>
@@ -2301,7 +2251,6 @@
                 <w:spacing w:val="0"/>
                 <w:position w:val="0"/>
                 <w:sz w:val="22"/>
-                <w:shd w:fill="auto" w:val="clear"/>
               </w:rPr>
             </w:pPr>
             <w:r>
@@ -2344,7 +2293,6 @@
                 <w:spacing w:val="0"/>
                 <w:position w:val="0"/>
                 <w:sz w:val="22"/>
-                <w:shd w:fill="auto" w:val="clear"/>
               </w:rPr>
             </w:pPr>
             <w:r>
@@ -2388,7 +2336,6 @@
                 <w:spacing w:val="0"/>
                 <w:position w:val="0"/>
                 <w:sz w:val="22"/>
-                <w:shd w:fill="auto" w:val="clear"/>
               </w:rPr>
             </w:pPr>
             <w:r>
@@ -2431,7 +2378,6 @@
                 <w:spacing w:val="0"/>
                 <w:position w:val="0"/>
                 <w:sz w:val="22"/>
-                <w:shd w:fill="auto" w:val="clear"/>
               </w:rPr>
             </w:pPr>
             <w:r>
@@ -2474,7 +2420,6 @@
                 <w:spacing w:val="0"/>
                 <w:position w:val="0"/>
                 <w:sz w:val="22"/>
-                <w:shd w:fill="auto" w:val="clear"/>
               </w:rPr>
             </w:pPr>
             <w:r>
@@ -2517,7 +2462,6 @@
                 <w:spacing w:val="0"/>
                 <w:position w:val="0"/>
                 <w:sz w:val="22"/>
-                <w:shd w:fill="auto" w:val="clear"/>
               </w:rPr>
             </w:pPr>
             <w:r>
@@ -2566,7 +2510,6 @@
                 <w:spacing w:val="0"/>
                 <w:position w:val="0"/>
                 <w:sz w:val="22"/>
-                <w:shd w:fill="auto" w:val="clear"/>
               </w:rPr>
             </w:pPr>
             <w:r>
@@ -2609,7 +2552,6 @@
                 <w:spacing w:val="0"/>
                 <w:position w:val="0"/>
                 <w:sz w:val="22"/>
-                <w:shd w:fill="auto" w:val="clear"/>
               </w:rPr>
             </w:pPr>
             <w:r>
@@ -2651,7 +2593,6 @@
                 <w:spacing w:val="0"/>
                 <w:position w:val="0"/>
                 <w:sz w:val="22"/>
-                <w:shd w:fill="auto" w:val="clear"/>
               </w:rPr>
             </w:pPr>
             <w:hyperlink xmlns:r="http://schemas.openxmlformats.org/officeDocument/2006/relationships" r:id="docRId1">
@@ -2697,7 +2638,6 @@
                 <w:spacing w:val="0"/>
                 <w:position w:val="0"/>
                 <w:sz w:val="22"/>
-                <w:shd w:fill="auto" w:val="clear"/>
               </w:rPr>
             </w:pPr>
             <w:r>
@@ -2841,7 +2781,6 @@
                 <w:spacing w:val="0"/>
                 <w:position w:val="0"/>
                 <w:sz w:val="22"/>
-                <w:shd w:fill="auto" w:val="clear"/>
               </w:rPr>
             </w:pPr>
             <w:r>
@@ -2884,7 +2823,6 @@
                 <w:spacing w:val="0"/>
                 <w:position w:val="0"/>
                 <w:sz w:val="22"/>
-                <w:shd w:fill="auto" w:val="clear"/>
               </w:rPr>
             </w:pPr>
             <w:r>
@@ -2959,281 +2897,18 @@
                 <w:spacing w:val="0"/>
                 <w:position w:val="0"/>
                 <w:sz w:val="22"/>
-                <w:shd w:fill="auto" w:val="clear"/>
-              </w:rPr>
-            </w:pPr>
-            <w:r>
-              <w:rPr>
-                <w:rFonts w:ascii="Arial" w:hAnsi="Arial" w:cs="Arial" w:eastAsia="Arial"/>
-                <w:color w:val="auto"/>
-                <w:spacing w:val="0"/>
-                <w:position w:val="0"/>
-                <w:sz w:val="22"/>
-                <w:shd w:fill="auto" w:val="clear"/>
-              </w:rPr>
-              <w:t xml:space="preserve">The page become colored.</w:t>
-            </w:r>
-          </w:p>
-        </w:tc>
-        <w:tc>
-          <w:tcPr>
-            <w:tcW w:w="1290" w:type="dxa"/>
-            <w:tcBorders>
-              <w:top w:val="single" w:color="836967" w:sz="0"/>
-              <w:left w:val="single" w:color="836967" w:sz="0"/>
-              <w:bottom w:val="single" w:color="000000" w:sz="8"/>
-              <w:right w:val="single" w:color="000000" w:sz="8"/>
-            </w:tcBorders>
-            <w:shd w:color="000000" w:fill="auto" w:val="clear"/>
-            <w:tcMar>
-              <w:left w:w="100" w:type="dxa"/>
-              <w:right w:w="100" w:type="dxa"/>
-            </w:tcMar>
-            <w:vAlign w:val="top"/>
-          </w:tcPr>
-          <w:p>
-            <w:pPr>
-              <w:spacing w:before="0" w:after="0" w:line="276"/>
-              <w:ind w:right="0" w:left="0" w:firstLine="0"/>
-              <w:jc w:val="left"/>
-              <w:rPr>
-                <w:rFonts w:ascii="Calibri" w:hAnsi="Calibri" w:cs="Calibri" w:eastAsia="Calibri"/>
-                <w:color w:val="auto"/>
-                <w:spacing w:val="0"/>
-                <w:position w:val="0"/>
-                <w:sz w:val="22"/>
-                <w:shd w:fill="auto" w:val="clear"/>
-              </w:rPr>
-            </w:pPr>
-          </w:p>
-        </w:tc>
-        <w:tc>
-          <w:tcPr>
-            <w:tcW w:w="1230" w:type="dxa"/>
-            <w:tcBorders>
-              <w:top w:val="single" w:color="836967" w:sz="0"/>
-              <w:left w:val="single" w:color="836967" w:sz="0"/>
-              <w:bottom w:val="single" w:color="000000" w:sz="8"/>
-              <w:right w:val="single" w:color="000000" w:sz="8"/>
-            </w:tcBorders>
-            <w:shd w:color="000000" w:fill="auto" w:val="clear"/>
-            <w:tcMar>
-              <w:left w:w="100" w:type="dxa"/>
-              <w:right w:w="100" w:type="dxa"/>
-            </w:tcMar>
-            <w:vAlign w:val="top"/>
-          </w:tcPr>
-          <w:p>
-            <w:pPr>
-              <w:spacing w:before="0" w:after="0" w:line="276"/>
-              <w:ind w:right="0" w:left="0" w:firstLine="0"/>
-              <w:jc w:val="left"/>
-              <w:rPr>
-                <w:rFonts w:ascii="Calibri" w:hAnsi="Calibri" w:cs="Calibri" w:eastAsia="Calibri"/>
-                <w:color w:val="auto"/>
-                <w:spacing w:val="0"/>
-                <w:position w:val="0"/>
-                <w:sz w:val="22"/>
-                <w:shd w:fill="auto" w:val="clear"/>
-              </w:rPr>
-            </w:pPr>
-          </w:p>
-        </w:tc>
-        <w:tc>
-          <w:tcPr>
-            <w:tcW w:w="1470" w:type="dxa"/>
-            <w:tcBorders>
-              <w:top w:val="single" w:color="836967" w:sz="0"/>
-              <w:left w:val="single" w:color="836967" w:sz="0"/>
-              <w:bottom w:val="single" w:color="000000" w:sz="8"/>
-              <w:right w:val="single" w:color="000000" w:sz="8"/>
-            </w:tcBorders>
-            <w:shd w:color="000000" w:fill="auto" w:val="clear"/>
-            <w:tcMar>
-              <w:left w:w="100" w:type="dxa"/>
-              <w:right w:w="100" w:type="dxa"/>
-            </w:tcMar>
-            <w:vAlign w:val="top"/>
-          </w:tcPr>
-          <w:p>
-            <w:pPr>
-              <w:spacing w:before="0" w:after="0" w:line="276"/>
-              <w:ind w:right="0" w:left="0" w:firstLine="0"/>
-              <w:jc w:val="left"/>
-              <w:rPr>
-                <w:rFonts w:ascii="Calibri" w:hAnsi="Calibri" w:cs="Calibri" w:eastAsia="Calibri"/>
-                <w:color w:val="auto"/>
-                <w:spacing w:val="0"/>
-                <w:position w:val="0"/>
-                <w:sz w:val="22"/>
-                <w:shd w:fill="auto" w:val="clear"/>
-              </w:rPr>
-            </w:pPr>
-          </w:p>
-        </w:tc>
-      </w:tr>
-      <w:tr>
-        <w:trPr>
-          <w:trHeight w:val="1960" w:hRule="auto"/>
-          <w:jc w:val="left"/>
-        </w:trPr>
-        <w:tc>
-          <w:tcPr>
-            <w:tcW w:w="1125" w:type="dxa"/>
-            <w:tcBorders>
-              <w:top w:val="single" w:color="836967" w:sz="0"/>
-              <w:left w:val="single" w:color="000000" w:sz="8"/>
-              <w:bottom w:val="single" w:color="000000" w:sz="8"/>
-              <w:right w:val="single" w:color="000000" w:sz="8"/>
-            </w:tcBorders>
-            <w:shd w:color="000000" w:fill="auto" w:val="clear"/>
-            <w:tcMar>
-              <w:left w:w="100" w:type="dxa"/>
-              <w:right w:w="100" w:type="dxa"/>
-            </w:tcMar>
-            <w:vAlign w:val="top"/>
-          </w:tcPr>
-          <w:p>
-            <w:pPr>
-              <w:spacing w:before="0" w:after="0" w:line="276"/>
-              <w:ind w:right="0" w:left="0" w:firstLine="0"/>
-              <w:jc w:val="left"/>
-              <w:rPr>
-                <w:color w:val="auto"/>
-                <w:spacing w:val="0"/>
-                <w:position w:val="0"/>
-                <w:sz w:val="22"/>
-                <w:shd w:fill="auto" w:val="clear"/>
-              </w:rPr>
-            </w:pPr>
-            <w:r>
-              <w:rPr>
-                <w:rFonts w:ascii="Arial" w:hAnsi="Arial" w:cs="Arial" w:eastAsia="Arial"/>
-                <w:color w:val="auto"/>
-                <w:spacing w:val="0"/>
-                <w:position w:val="0"/>
-                <w:sz w:val="22"/>
-                <w:shd w:fill="auto" w:val="clear"/>
-              </w:rPr>
-              <w:t xml:space="preserve">3</w:t>
-            </w:r>
-          </w:p>
-        </w:tc>
-        <w:tc>
-          <w:tcPr>
-            <w:tcW w:w="1770" w:type="dxa"/>
-            <w:gridSpan w:val="2"/>
-            <w:tcBorders>
-              <w:top w:val="single" w:color="836967" w:sz="0"/>
-              <w:left w:val="single" w:color="836967" w:sz="0"/>
-              <w:bottom w:val="single" w:color="000000" w:sz="8"/>
-              <w:right w:val="single" w:color="000000" w:sz="8"/>
-            </w:tcBorders>
-            <w:shd w:color="000000" w:fill="auto" w:val="clear"/>
-            <w:tcMar>
-              <w:left w:w="100" w:type="dxa"/>
-              <w:right w:w="100" w:type="dxa"/>
-            </w:tcMar>
-            <w:vAlign w:val="top"/>
-          </w:tcPr>
-          <w:p>
-            <w:pPr>
-              <w:spacing w:before="0" w:after="0" w:line="276"/>
-              <w:ind w:right="0" w:left="0" w:firstLine="0"/>
-              <w:jc w:val="left"/>
-              <w:rPr>
-                <w:color w:val="auto"/>
-                <w:spacing w:val="0"/>
-                <w:position w:val="0"/>
-                <w:sz w:val="22"/>
-                <w:shd w:fill="auto" w:val="clear"/>
-              </w:rPr>
-            </w:pPr>
-            <w:r>
-              <w:rPr>
-                <w:rFonts w:ascii="Arial" w:hAnsi="Arial" w:cs="Arial" w:eastAsia="Arial"/>
-                <w:color w:val="auto"/>
-                <w:spacing w:val="0"/>
-                <w:position w:val="0"/>
-                <w:sz w:val="22"/>
-                <w:shd w:fill="auto" w:val="clear"/>
-              </w:rPr>
-              <w:t xml:space="preserve">Click on the color button.</w:t>
-            </w:r>
-          </w:p>
-        </w:tc>
-        <w:tc>
-          <w:tcPr>
-            <w:tcW w:w="2235" w:type="dxa"/>
-            <w:tcBorders>
-              <w:top w:val="single" w:color="836967" w:sz="0"/>
-              <w:left w:val="single" w:color="836967" w:sz="0"/>
-              <w:bottom w:val="single" w:color="000000" w:sz="8"/>
-              <w:right w:val="single" w:color="000000" w:sz="8"/>
-            </w:tcBorders>
-            <w:shd w:color="000000" w:fill="auto" w:val="clear"/>
-            <w:tcMar>
-              <w:left w:w="100" w:type="dxa"/>
-              <w:right w:w="100" w:type="dxa"/>
-            </w:tcMar>
-            <w:vAlign w:val="top"/>
-          </w:tcPr>
-          <w:p>
-            <w:pPr>
-              <w:spacing w:before="0" w:after="0" w:line="276"/>
-              <w:ind w:right="0" w:left="0" w:firstLine="0"/>
-              <w:jc w:val="left"/>
-              <w:rPr>
-                <w:rFonts w:ascii="Calibri" w:hAnsi="Calibri" w:cs="Calibri" w:eastAsia="Calibri"/>
-                <w:color w:val="auto"/>
-                <w:spacing w:val="0"/>
-                <w:position w:val="0"/>
-                <w:sz w:val="22"/>
-                <w:shd w:fill="auto" w:val="clear"/>
-              </w:rPr>
-            </w:pPr>
-          </w:p>
-        </w:tc>
-        <w:tc>
-          <w:tcPr>
-            <w:tcW w:w="1290" w:type="dxa"/>
-            <w:gridSpan w:val="2"/>
-            <w:tcBorders>
-              <w:top w:val="single" w:color="836967" w:sz="0"/>
-              <w:left w:val="single" w:color="836967" w:sz="0"/>
-              <w:bottom w:val="single" w:color="000000" w:sz="8"/>
-              <w:right w:val="single" w:color="000000" w:sz="8"/>
-            </w:tcBorders>
-            <w:shd w:color="000000" w:fill="auto" w:val="clear"/>
-            <w:tcMar>
-              <w:left w:w="100" w:type="dxa"/>
-              <w:right w:w="100" w:type="dxa"/>
-            </w:tcMar>
-            <w:vAlign w:val="top"/>
-          </w:tcPr>
-          <w:p>
-            <w:pPr>
-              <w:spacing w:before="0" w:after="0" w:line="276"/>
-              <w:ind w:right="0" w:left="0" w:firstLine="0"/>
-              <w:jc w:val="left"/>
-              <w:rPr>
-                <w:color w:val="auto"/>
-                <w:spacing w:val="0"/>
-                <w:position w:val="0"/>
-                <w:sz w:val="22"/>
-                <w:shd w:fill="auto" w:val="clear"/>
-              </w:rPr>
-            </w:pPr>
-            <w:r>
-              <w:rPr>
-                <w:rFonts w:ascii="Arial" w:hAnsi="Arial" w:cs="Arial" w:eastAsia="Arial"/>
-                <w:color w:val="auto"/>
-                <w:spacing w:val="0"/>
-                <w:position w:val="0"/>
-                <w:sz w:val="22"/>
-                <w:shd w:fill="auto" w:val="clear"/>
-              </w:rPr>
-              <w:t xml:space="preserve">The page become uncolored.</w:t>
+              </w:rPr>
+            </w:pPr>
+            <w:r>
+              <w:rPr>
+                <w:rFonts w:ascii="Arial" w:hAnsi="Arial" w:cs="Arial" w:eastAsia="Arial"/>
+                <w:color w:val="auto"/>
+                <w:spacing w:val="0"/>
+                <w:position w:val="0"/>
+                <w:sz w:val="22"/>
+                <w:shd w:fill="auto" w:val="clear"/>
+              </w:rPr>
+              <w:t xml:space="preserve">The page color status has changed.</w:t>
             </w:r>
           </w:p>
         </w:tc>
@@ -3335,57 +3010,6 @@
         </w:tc>
       </w:tr>
     </w:tbl>
-    <w:p>
-      <w:pPr>
-        <w:spacing w:before="0" w:after="160" w:line="240"/>
-        <w:ind w:right="0" w:left="-990" w:firstLine="0"/>
-        <w:jc w:val="left"/>
-        <w:rPr>
-          <w:rFonts w:ascii="Arial" w:hAnsi="Arial" w:cs="Arial" w:eastAsia="Arial"/>
-          <w:b/>
-          <w:color w:val="auto"/>
-          <w:spacing w:val="0"/>
-          <w:position w:val="0"/>
-          <w:sz w:val="33"/>
-          <w:u w:val="single"/>
-          <w:shd w:fill="auto" w:val="clear"/>
-        </w:rPr>
-      </w:pPr>
-    </w:p>
-    <w:p>
-      <w:pPr>
-        <w:spacing w:before="0" w:after="160" w:line="240"/>
-        <w:ind w:right="0" w:left="-990" w:firstLine="0"/>
-        <w:jc w:val="left"/>
-        <w:rPr>
-          <w:rFonts w:ascii="Arial" w:hAnsi="Arial" w:cs="Arial" w:eastAsia="Arial"/>
-          <w:b/>
-          <w:color w:val="auto"/>
-          <w:spacing w:val="0"/>
-          <w:position w:val="0"/>
-          <w:sz w:val="33"/>
-          <w:u w:val="single"/>
-          <w:shd w:fill="auto" w:val="clear"/>
-        </w:rPr>
-      </w:pPr>
-    </w:p>
-    <w:p>
-      <w:pPr>
-        <w:spacing w:before="0" w:after="160" w:line="240"/>
-        <w:ind w:right="0" w:left="-990" w:firstLine="0"/>
-        <w:jc w:val="left"/>
-        <w:rPr>
-          <w:rFonts w:ascii="Arial" w:hAnsi="Arial" w:cs="Arial" w:eastAsia="Arial"/>
-          <w:b/>
-          <w:color w:val="auto"/>
-          <w:spacing w:val="0"/>
-          <w:position w:val="0"/>
-          <w:sz w:val="33"/>
-          <w:u w:val="single"/>
-          <w:shd w:fill="auto" w:val="clear"/>
-        </w:rPr>
-      </w:pPr>
-    </w:p>
     <w:p>
       <w:pPr>
         <w:spacing w:before="0" w:after="160" w:line="240"/>
@@ -3608,7 +3232,6 @@
                 <w:spacing w:val="0"/>
                 <w:position w:val="0"/>
                 <w:sz w:val="22"/>
-                <w:shd w:fill="auto" w:val="clear"/>
               </w:rPr>
             </w:pPr>
             <w:r>
@@ -3652,7 +3275,6 @@
                 <w:spacing w:val="0"/>
                 <w:position w:val="0"/>
                 <w:sz w:val="22"/>
-                <w:shd w:fill="auto" w:val="clear"/>
               </w:rPr>
             </w:pPr>
             <w:r>
@@ -3695,7 +3317,6 @@
                 <w:spacing w:val="0"/>
                 <w:position w:val="0"/>
                 <w:sz w:val="22"/>
-                <w:shd w:fill="auto" w:val="clear"/>
               </w:rPr>
             </w:pPr>
             <w:r>
@@ -3739,7 +3360,6 @@
                 <w:spacing w:val="0"/>
                 <w:position w:val="0"/>
                 <w:sz w:val="22"/>
-                <w:shd w:fill="auto" w:val="clear"/>
               </w:rPr>
             </w:pPr>
             <w:r>
@@ -3788,7 +3408,6 @@
                 <w:spacing w:val="0"/>
                 <w:position w:val="0"/>
                 <w:sz w:val="22"/>
-                <w:shd w:fill="auto" w:val="clear"/>
               </w:rPr>
             </w:pPr>
             <w:r>
@@ -3832,7 +3451,6 @@
                 <w:spacing w:val="0"/>
                 <w:position w:val="0"/>
                 <w:sz w:val="22"/>
-                <w:shd w:fill="auto" w:val="clear"/>
               </w:rPr>
             </w:pPr>
             <w:r>
@@ -3875,7 +3493,6 @@
                 <w:spacing w:val="0"/>
                 <w:position w:val="0"/>
                 <w:sz w:val="22"/>
-                <w:shd w:fill="auto" w:val="clear"/>
               </w:rPr>
             </w:pPr>
             <w:r>
@@ -3919,7 +3536,6 @@
                 <w:spacing w:val="0"/>
                 <w:position w:val="0"/>
                 <w:sz w:val="22"/>
-                <w:shd w:fill="auto" w:val="clear"/>
               </w:rPr>
             </w:pPr>
             <w:r>
@@ -3968,7 +3584,6 @@
                 <w:spacing w:val="0"/>
                 <w:position w:val="0"/>
                 <w:sz w:val="22"/>
-                <w:shd w:fill="auto" w:val="clear"/>
               </w:rPr>
             </w:pPr>
             <w:r>
@@ -4016,7 +3631,6 @@
                 <w:spacing w:val="0"/>
                 <w:position w:val="0"/>
                 <w:sz w:val="22"/>
-                <w:shd w:fill="auto" w:val="clear"/>
               </w:rPr>
             </w:pPr>
             <w:r>
@@ -4060,7 +3674,6 @@
                 <w:spacing w:val="0"/>
                 <w:position w:val="0"/>
                 <w:sz w:val="22"/>
-                <w:shd w:fill="auto" w:val="clear"/>
               </w:rPr>
             </w:pPr>
             <w:r>
@@ -4103,7 +3716,6 @@
                 <w:spacing w:val="0"/>
                 <w:position w:val="0"/>
                 <w:sz w:val="22"/>
-                <w:shd w:fill="auto" w:val="clear"/>
               </w:rPr>
             </w:pPr>
             <w:r>
@@ -4147,7 +3759,6 @@
                 <w:spacing w:val="0"/>
                 <w:position w:val="0"/>
                 <w:sz w:val="22"/>
-                <w:shd w:fill="auto" w:val="clear"/>
               </w:rPr>
             </w:pPr>
             <w:r>
@@ -4190,7 +3801,6 @@
                 <w:spacing w:val="0"/>
                 <w:position w:val="0"/>
                 <w:sz w:val="22"/>
-                <w:shd w:fill="auto" w:val="clear"/>
               </w:rPr>
             </w:pPr>
             <w:r>
@@ -4233,7 +3843,6 @@
                 <w:spacing w:val="0"/>
                 <w:position w:val="0"/>
                 <w:sz w:val="22"/>
-                <w:shd w:fill="auto" w:val="clear"/>
               </w:rPr>
             </w:pPr>
             <w:r>
@@ -4276,7 +3885,6 @@
                 <w:spacing w:val="0"/>
                 <w:position w:val="0"/>
                 <w:sz w:val="22"/>
-                <w:shd w:fill="auto" w:val="clear"/>
               </w:rPr>
             </w:pPr>
             <w:r>
@@ -4325,7 +3933,6 @@
                 <w:spacing w:val="0"/>
                 <w:position w:val="0"/>
                 <w:sz w:val="22"/>
-                <w:shd w:fill="auto" w:val="clear"/>
               </w:rPr>
             </w:pPr>
             <w:r>
@@ -4368,7 +3975,6 @@
                 <w:spacing w:val="0"/>
                 <w:position w:val="0"/>
                 <w:sz w:val="22"/>
-                <w:shd w:fill="auto" w:val="clear"/>
               </w:rPr>
             </w:pPr>
             <w:r>
@@ -4410,7 +4016,6 @@
                 <w:spacing w:val="0"/>
                 <w:position w:val="0"/>
                 <w:sz w:val="22"/>
-                <w:shd w:fill="auto" w:val="clear"/>
               </w:rPr>
             </w:pPr>
             <w:hyperlink xmlns:r="http://schemas.openxmlformats.org/officeDocument/2006/relationships" r:id="docRId2">
@@ -4456,7 +4061,6 @@
                 <w:spacing w:val="0"/>
                 <w:position w:val="0"/>
                 <w:sz w:val="22"/>
-                <w:shd w:fill="auto" w:val="clear"/>
               </w:rPr>
             </w:pPr>
             <w:r>
@@ -4600,7 +4204,6 @@
                 <w:spacing w:val="0"/>
                 <w:position w:val="0"/>
                 <w:sz w:val="22"/>
-                <w:shd w:fill="auto" w:val="clear"/>
               </w:rPr>
             </w:pPr>
             <w:r>
@@ -4639,74 +4242,22 @@
               <w:ind w:right="0" w:left="0" w:firstLine="0"/>
               <w:jc w:val="left"/>
               <w:rPr>
-                <w:rFonts w:ascii="Arial" w:hAnsi="Arial" w:cs="Arial" w:eastAsia="Arial"/>
-                <w:color w:val="auto"/>
-                <w:spacing w:val="0"/>
-                <w:position w:val="0"/>
-                <w:sz w:val="22"/>
-                <w:shd w:fill="auto" w:val="clear"/>
-              </w:rPr>
-            </w:pPr>
-            <w:r>
-              <w:rPr>
-                <w:rFonts w:ascii="Arial" w:hAnsi="Arial" w:cs="Arial" w:eastAsia="Arial"/>
-                <w:color w:val="auto"/>
-                <w:spacing w:val="0"/>
-                <w:position w:val="0"/>
-                <w:sz w:val="22"/>
-                <w:shd w:fill="auto" w:val="clear"/>
-              </w:rPr>
-              <w:t xml:space="preserve">Click on the select field and </w:t>
-            </w:r>
-          </w:p>
-          <w:p>
-            <w:pPr>
-              <w:spacing w:before="0" w:after="0" w:line="276"/>
-              <w:ind w:right="0" w:left="0" w:firstLine="0"/>
-              <w:jc w:val="left"/>
-              <w:rPr>
-                <w:rFonts w:ascii="Arial" w:hAnsi="Arial" w:cs="Arial" w:eastAsia="Arial"/>
-                <w:color w:val="auto"/>
-                <w:spacing w:val="0"/>
-                <w:position w:val="0"/>
-                <w:sz w:val="22"/>
-                <w:shd w:fill="auto" w:val="clear"/>
-              </w:rPr>
-            </w:pPr>
-            <w:r>
-              <w:rPr>
-                <w:rFonts w:ascii="Arial" w:hAnsi="Arial" w:cs="Arial" w:eastAsia="Arial"/>
-                <w:color w:val="auto"/>
-                <w:spacing w:val="0"/>
-                <w:position w:val="0"/>
-                <w:sz w:val="22"/>
-                <w:shd w:fill="auto" w:val="clear"/>
-              </w:rPr>
-              <w:t xml:space="preserve">pick title from list by clicking on it.</w:t>
-            </w:r>
-          </w:p>
-          <w:p>
-            <w:pPr>
-              <w:spacing w:before="0" w:after="0" w:line="276"/>
-              <w:ind w:right="0" w:left="0" w:firstLine="0"/>
-              <w:jc w:val="left"/>
-              <w:rPr>
-                <w:spacing w:val="0"/>
-                <w:position w:val="0"/>
-                <w:sz w:val="22"/>
-                <w:shd w:fill="auto" w:val="clear"/>
-              </w:rPr>
-            </w:pPr>
-            <w:r>
-              <w:rPr>
-                <w:rFonts w:ascii="Arial" w:hAnsi="Arial" w:cs="Arial" w:eastAsia="Arial"/>
-                <w:color w:val="FF0000"/>
-                <w:spacing w:val="0"/>
-                <w:position w:val="0"/>
-                <w:sz w:val="22"/>
-                <w:shd w:fill="auto" w:val="clear"/>
-              </w:rPr>
-              <w:t xml:space="preserve">Type string with selenium.</w:t>
+                <w:color w:val="auto"/>
+                <w:spacing w:val="0"/>
+                <w:position w:val="0"/>
+                <w:sz w:val="22"/>
+              </w:rPr>
+            </w:pPr>
+            <w:r>
+              <w:rPr>
+                <w:rFonts w:ascii="Arial" w:hAnsi="Arial" w:cs="Arial" w:eastAsia="Arial"/>
+                <w:color w:val="auto"/>
+                <w:spacing w:val="0"/>
+                <w:position w:val="0"/>
+                <w:sz w:val="22"/>
+                <w:shd w:fill="auto" w:val="clear"/>
+              </w:rPr>
+              <w:t xml:space="preserve">Select by typing on the select field the value you want to search according to.</w:t>
             </w:r>
           </w:p>
         </w:tc>
@@ -4736,7 +4287,6 @@
                 <w:spacing w:val="0"/>
                 <w:position w:val="0"/>
                 <w:sz w:val="22"/>
-                <w:shd w:fill="auto" w:val="clear"/>
               </w:rPr>
             </w:pPr>
             <w:r>
@@ -4779,19 +4329,18 @@
                 <w:spacing w:val="0"/>
                 <w:position w:val="0"/>
                 <w:sz w:val="22"/>
-                <w:shd w:fill="auto" w:val="clear"/>
-              </w:rPr>
-            </w:pPr>
-            <w:r>
-              <w:rPr>
-                <w:rFonts w:ascii="Arial" w:hAnsi="Arial" w:cs="Arial" w:eastAsia="Arial"/>
-                <w:color w:val="auto"/>
-                <w:spacing w:val="0"/>
-                <w:position w:val="0"/>
-                <w:sz w:val="22"/>
-                <w:shd w:fill="auto" w:val="clear"/>
-              </w:rPr>
-              <w:t xml:space="preserve">The picked value appear in the field.</w:t>
+              </w:rPr>
+            </w:pPr>
+            <w:r>
+              <w:rPr>
+                <w:rFonts w:ascii="Arial" w:hAnsi="Arial" w:cs="Arial" w:eastAsia="Arial"/>
+                <w:color w:val="auto"/>
+                <w:spacing w:val="0"/>
+                <w:position w:val="0"/>
+                <w:sz w:val="22"/>
+                <w:shd w:fill="auto" w:val="clear"/>
+              </w:rPr>
+              <w:t xml:space="preserve">The picked value appear in the select field.</w:t>
             </w:r>
           </w:p>
         </w:tc>
@@ -4923,7 +4472,6 @@
                 <w:spacing w:val="0"/>
                 <w:position w:val="0"/>
                 <w:sz w:val="22"/>
-                <w:shd w:fill="auto" w:val="clear"/>
               </w:rPr>
             </w:pPr>
             <w:r>
@@ -4962,48 +4510,22 @@
               <w:ind w:right="0" w:left="0" w:firstLine="0"/>
               <w:jc w:val="left"/>
               <w:rPr>
-                <w:rFonts w:ascii="Arial" w:hAnsi="Arial" w:cs="Arial" w:eastAsia="Arial"/>
-                <w:color w:val="auto"/>
-                <w:spacing w:val="0"/>
-                <w:position w:val="0"/>
-                <w:sz w:val="22"/>
-                <w:shd w:fill="auto" w:val="clear"/>
-              </w:rPr>
-            </w:pPr>
-            <w:r>
-              <w:rPr>
-                <w:rFonts w:ascii="Arial" w:hAnsi="Arial" w:cs="Arial" w:eastAsia="Arial"/>
-                <w:color w:val="auto"/>
-                <w:spacing w:val="0"/>
-                <w:position w:val="0"/>
-                <w:sz w:val="22"/>
-                <w:shd w:fill="auto" w:val="clear"/>
-              </w:rPr>
-              <w:t xml:space="preserve">Click on the search input,  type the wanted value.</w:t>
-            </w:r>
-          </w:p>
-          <w:p>
-            <w:pPr>
-              <w:spacing w:before="0" w:after="0" w:line="276"/>
-              <w:ind w:right="0" w:left="0" w:firstLine="0"/>
-              <w:jc w:val="left"/>
-              <w:rPr>
-                <w:spacing w:val="0"/>
-                <w:position w:val="0"/>
-                <w:sz w:val="22"/>
-                <w:shd w:fill="auto" w:val="clear"/>
-              </w:rPr>
-            </w:pPr>
-            <w:r>
-              <w:rPr>
-                <w:rFonts w:ascii="Arial" w:hAnsi="Arial" w:cs="Arial" w:eastAsia="Arial"/>
-                <w:color w:val="FF0000"/>
-                <w:spacing w:val="0"/>
-                <w:position w:val="0"/>
-                <w:sz w:val="22"/>
-                <w:shd w:fill="auto" w:val="clear"/>
-              </w:rPr>
-              <w:t xml:space="preserve">Only sendkeys</w:t>
+                <w:color w:val="auto"/>
+                <w:spacing w:val="0"/>
+                <w:position w:val="0"/>
+                <w:sz w:val="22"/>
+              </w:rPr>
+            </w:pPr>
+            <w:r>
+              <w:rPr>
+                <w:rFonts w:ascii="Arial" w:hAnsi="Arial" w:cs="Arial" w:eastAsia="Arial"/>
+                <w:color w:val="auto"/>
+                <w:spacing w:val="0"/>
+                <w:position w:val="0"/>
+                <w:sz w:val="22"/>
+                <w:shd w:fill="auto" w:val="clear"/>
+              </w:rPr>
+              <w:t xml:space="preserve">Type on the search field the existing full name.</w:t>
             </w:r>
           </w:p>
         </w:tc>
@@ -5033,7 +4555,6 @@
                 <w:spacing w:val="0"/>
                 <w:position w:val="0"/>
                 <w:sz w:val="22"/>
-                <w:shd w:fill="auto" w:val="clear"/>
               </w:rPr>
             </w:pPr>
             <w:r>
@@ -5076,7 +4597,6 @@
                 <w:spacing w:val="0"/>
                 <w:position w:val="0"/>
                 <w:sz w:val="22"/>
-                <w:shd w:fill="auto" w:val="clear"/>
               </w:rPr>
             </w:pPr>
             <w:r>
@@ -5191,7 +4711,7 @@
       </w:tr>
       <w:tr>
         <w:trPr>
-          <w:trHeight w:val="200" w:hRule="auto"/>
+          <w:trHeight w:val="1960" w:hRule="auto"/>
           <w:jc w:val="left"/>
         </w:trPr>
         <w:tc>
@@ -5199,9 +4719,9 @@
             <w:tcW w:w="1125" w:type="dxa"/>
             <w:tcBorders>
               <w:top w:val="single" w:color="836967" w:sz="0"/>
-              <w:left w:val="single" w:color="836967" w:sz="0"/>
-              <w:bottom w:val="single" w:color="836967" w:sz="0"/>
-              <w:right w:val="single" w:color="836967" w:sz="0"/>
+              <w:left w:val="single" w:color="000000" w:sz="8"/>
+              <w:bottom w:val="single" w:color="000000" w:sz="8"/>
+              <w:right w:val="single" w:color="000000" w:sz="8"/>
             </w:tcBorders>
             <w:shd w:color="000000" w:fill="auto" w:val="clear"/>
             <w:tcMar>
@@ -5224,29 +4744,7 @@
                 <w:shd w:fill="auto" w:val="clear"/>
               </w:rPr>
             </w:pPr>
-          </w:p>
-        </w:tc>
-        <w:tc>
-          <w:tcPr>
-            <w:tcW w:w="1530" w:type="dxa"/>
-            <w:tcBorders>
-              <w:top w:val="single" w:color="836967" w:sz="0"/>
-              <w:left w:val="single" w:color="836967" w:sz="0"/>
-              <w:bottom w:val="single" w:color="836967" w:sz="0"/>
-              <w:right w:val="single" w:color="836967" w:sz="0"/>
-            </w:tcBorders>
-            <w:shd w:color="000000" w:fill="auto" w:val="clear"/>
-            <w:tcMar>
-              <w:left w:w="100" w:type="dxa"/>
-              <w:right w:w="100" w:type="dxa"/>
-            </w:tcMar>
-            <w:vAlign w:val="top"/>
-          </w:tcPr>
-          <w:p>
-            <w:pPr>
-              <w:spacing w:before="0" w:after="0" w:line="276"/>
-              <w:ind w:right="0" w:left="0" w:firstLine="0"/>
-              <w:jc w:val="left"/>
+            <w:r>
               <w:rPr>
                 <w:rFonts w:ascii="Calibri" w:hAnsi="Calibri" w:cs="Calibri" w:eastAsia="Calibri"/>
                 <w:color w:val="auto"/>
@@ -5255,17 +4753,19 @@
                 <w:sz w:val="22"/>
                 <w:shd w:fill="auto" w:val="clear"/>
               </w:rPr>
-            </w:pPr>
-          </w:p>
-        </w:tc>
-        <w:tc>
-          <w:tcPr>
-            <w:tcW w:w="240" w:type="dxa"/>
-            <w:tcBorders>
-              <w:top w:val="single" w:color="836967" w:sz="0"/>
-              <w:left w:val="single" w:color="836967" w:sz="0"/>
-              <w:bottom w:val="single" w:color="836967" w:sz="0"/>
-              <w:right w:val="single" w:color="836967" w:sz="0"/>
+              <w:t xml:space="preserve">4</w:t>
+            </w:r>
+          </w:p>
+        </w:tc>
+        <w:tc>
+          <w:tcPr>
+            <w:tcW w:w="1770" w:type="dxa"/>
+            <w:gridSpan w:val="2"/>
+            <w:tcBorders>
+              <w:top w:val="single" w:color="836967" w:sz="0"/>
+              <w:left w:val="single" w:color="836967" w:sz="0"/>
+              <w:bottom w:val="single" w:color="000000" w:sz="8"/>
+              <w:right w:val="single" w:color="000000" w:sz="8"/>
             </w:tcBorders>
             <w:shd w:color="000000" w:fill="auto" w:val="clear"/>
             <w:tcMar>
@@ -5288,6 +4788,17 @@
                 <w:shd w:fill="auto" w:val="clear"/>
               </w:rPr>
             </w:pPr>
+            <w:r>
+              <w:rPr>
+                <w:rFonts w:ascii="Calibri" w:hAnsi="Calibri" w:cs="Calibri" w:eastAsia="Calibri"/>
+                <w:color w:val="auto"/>
+                <w:spacing w:val="0"/>
+                <w:position w:val="0"/>
+                <w:sz w:val="22"/>
+                <w:shd w:fill="auto" w:val="clear"/>
+              </w:rPr>
+              <w:t xml:space="preserve">Validate the name of the first option in the srinked list is the same name was typed in the serach field.</w:t>
+            </w:r>
           </w:p>
         </w:tc>
         <w:tc>
@@ -5296,174 +4807,8 @@
             <w:tcBorders>
               <w:top w:val="single" w:color="836967" w:sz="0"/>
               <w:left w:val="single" w:color="836967" w:sz="0"/>
-              <w:bottom w:val="single" w:color="836967" w:sz="0"/>
-              <w:right w:val="single" w:color="836967" w:sz="0"/>
-            </w:tcBorders>
-            <w:shd w:color="000000" w:fill="auto" w:val="clear"/>
-            <w:tcMar>
-              <w:left w:w="100" w:type="dxa"/>
-              <w:right w:w="100" w:type="dxa"/>
-            </w:tcMar>
-            <w:vAlign w:val="top"/>
-          </w:tcPr>
-          <w:p>
-            <w:pPr>
-              <w:spacing w:before="0" w:after="0" w:line="276"/>
-              <w:ind w:right="0" w:left="0" w:firstLine="0"/>
-              <w:jc w:val="left"/>
-              <w:rPr>
-                <w:rFonts w:ascii="Arial" w:hAnsi="Arial" w:cs="Arial" w:eastAsia="Arial"/>
-                <w:color w:val="auto"/>
-                <w:spacing w:val="0"/>
-                <w:position w:val="0"/>
-                <w:sz w:val="22"/>
-                <w:shd w:fill="auto" w:val="clear"/>
-              </w:rPr>
-            </w:pPr>
-          </w:p>
-          <w:p>
-            <w:pPr>
-              <w:spacing w:before="0" w:after="0" w:line="276"/>
-              <w:ind w:right="0" w:left="0" w:firstLine="0"/>
-              <w:jc w:val="left"/>
-              <w:rPr>
-                <w:rFonts w:ascii="Arial" w:hAnsi="Arial" w:cs="Arial" w:eastAsia="Arial"/>
-                <w:color w:val="auto"/>
-                <w:spacing w:val="0"/>
-                <w:position w:val="0"/>
-                <w:sz w:val="22"/>
-                <w:shd w:fill="auto" w:val="clear"/>
-              </w:rPr>
-            </w:pPr>
-          </w:p>
-          <w:p>
-            <w:pPr>
-              <w:spacing w:before="0" w:after="0" w:line="276"/>
-              <w:ind w:right="0" w:left="0" w:firstLine="0"/>
-              <w:jc w:val="left"/>
-              <w:rPr>
-                <w:rFonts w:ascii="Arial" w:hAnsi="Arial" w:cs="Arial" w:eastAsia="Arial"/>
-                <w:color w:val="auto"/>
-                <w:spacing w:val="0"/>
-                <w:position w:val="0"/>
-                <w:sz w:val="22"/>
-                <w:shd w:fill="auto" w:val="clear"/>
-              </w:rPr>
-            </w:pPr>
-          </w:p>
-          <w:p>
-            <w:pPr>
-              <w:spacing w:before="0" w:after="0" w:line="276"/>
-              <w:ind w:right="0" w:left="0" w:firstLine="0"/>
-              <w:jc w:val="left"/>
-              <w:rPr>
-                <w:rFonts w:ascii="Arial" w:hAnsi="Arial" w:cs="Arial" w:eastAsia="Arial"/>
-                <w:color w:val="auto"/>
-                <w:spacing w:val="0"/>
-                <w:position w:val="0"/>
-                <w:sz w:val="22"/>
-                <w:shd w:fill="auto" w:val="clear"/>
-              </w:rPr>
-            </w:pPr>
-          </w:p>
-          <w:p>
-            <w:pPr>
-              <w:spacing w:before="0" w:after="0" w:line="276"/>
-              <w:ind w:right="0" w:left="0" w:firstLine="0"/>
-              <w:jc w:val="left"/>
-              <w:rPr>
-                <w:rFonts w:ascii="Arial" w:hAnsi="Arial" w:cs="Arial" w:eastAsia="Arial"/>
-                <w:color w:val="auto"/>
-                <w:spacing w:val="0"/>
-                <w:position w:val="0"/>
-                <w:sz w:val="22"/>
-                <w:shd w:fill="auto" w:val="clear"/>
-              </w:rPr>
-            </w:pPr>
-          </w:p>
-          <w:p>
-            <w:pPr>
-              <w:spacing w:before="0" w:after="0" w:line="276"/>
-              <w:ind w:right="0" w:left="0" w:firstLine="0"/>
-              <w:jc w:val="left"/>
-              <w:rPr>
-                <w:rFonts w:ascii="Arial" w:hAnsi="Arial" w:cs="Arial" w:eastAsia="Arial"/>
-                <w:color w:val="auto"/>
-                <w:spacing w:val="0"/>
-                <w:position w:val="0"/>
-                <w:sz w:val="22"/>
-                <w:shd w:fill="auto" w:val="clear"/>
-              </w:rPr>
-            </w:pPr>
-          </w:p>
-          <w:p>
-            <w:pPr>
-              <w:spacing w:before="0" w:after="0" w:line="276"/>
-              <w:ind w:right="0" w:left="0" w:firstLine="0"/>
-              <w:jc w:val="left"/>
-              <w:rPr>
-                <w:rFonts w:ascii="Arial" w:hAnsi="Arial" w:cs="Arial" w:eastAsia="Arial"/>
-                <w:color w:val="auto"/>
-                <w:spacing w:val="0"/>
-                <w:position w:val="0"/>
-                <w:sz w:val="22"/>
-                <w:shd w:fill="auto" w:val="clear"/>
-              </w:rPr>
-            </w:pPr>
-          </w:p>
-          <w:p>
-            <w:pPr>
-              <w:spacing w:before="0" w:after="0" w:line="276"/>
-              <w:ind w:right="0" w:left="0" w:firstLine="0"/>
-              <w:jc w:val="left"/>
-              <w:rPr>
-                <w:rFonts w:ascii="Arial" w:hAnsi="Arial" w:cs="Arial" w:eastAsia="Arial"/>
-                <w:color w:val="auto"/>
-                <w:spacing w:val="0"/>
-                <w:position w:val="0"/>
-                <w:sz w:val="22"/>
-                <w:shd w:fill="auto" w:val="clear"/>
-              </w:rPr>
-            </w:pPr>
-          </w:p>
-          <w:p>
-            <w:pPr>
-              <w:spacing w:before="0" w:after="0" w:line="276"/>
-              <w:ind w:right="0" w:left="0" w:firstLine="0"/>
-              <w:jc w:val="left"/>
-              <w:rPr>
-                <w:rFonts w:ascii="Arial" w:hAnsi="Arial" w:cs="Arial" w:eastAsia="Arial"/>
-                <w:color w:val="auto"/>
-                <w:spacing w:val="0"/>
-                <w:position w:val="0"/>
-                <w:sz w:val="22"/>
-                <w:shd w:fill="auto" w:val="clear"/>
-              </w:rPr>
-            </w:pPr>
-          </w:p>
-          <w:p>
-            <w:pPr>
-              <w:spacing w:before="0" w:after="0" w:line="276"/>
-              <w:ind w:right="0" w:left="0" w:firstLine="0"/>
-              <w:jc w:val="left"/>
-              <w:rPr>
-                <w:color w:val="auto"/>
-                <w:spacing w:val="0"/>
-                <w:position w:val="0"/>
-                <w:sz w:val="22"/>
-                <w:shd w:fill="auto" w:val="clear"/>
-              </w:rPr>
-            </w:pPr>
-          </w:p>
-        </w:tc>
-        <w:tc>
-          <w:tcPr>
-            <w:tcW w:w="435" w:type="dxa"/>
-            <w:tcBorders>
-              <w:top w:val="single" w:color="836967" w:sz="0"/>
-              <w:left w:val="single" w:color="836967" w:sz="0"/>
-              <w:bottom w:val="single" w:color="836967" w:sz="0"/>
-              <w:right w:val="single" w:color="836967" w:sz="0"/>
+              <w:bottom w:val="single" w:color="000000" w:sz="8"/>
+              <w:right w:val="single" w:color="000000" w:sz="8"/>
             </w:tcBorders>
             <w:shd w:color="000000" w:fill="auto" w:val="clear"/>
             <w:tcMar>
@@ -5490,12 +4835,55 @@
         </w:tc>
         <w:tc>
           <w:tcPr>
-            <w:tcW w:w="855" w:type="dxa"/>
-            <w:tcBorders>
-              <w:top w:val="single" w:color="836967" w:sz="0"/>
-              <w:left w:val="single" w:color="836967" w:sz="0"/>
-              <w:bottom w:val="single" w:color="836967" w:sz="0"/>
-              <w:right w:val="single" w:color="836967" w:sz="0"/>
+            <w:tcW w:w="1290" w:type="dxa"/>
+            <w:gridSpan w:val="2"/>
+            <w:tcBorders>
+              <w:top w:val="single" w:color="836967" w:sz="0"/>
+              <w:left w:val="single" w:color="836967" w:sz="0"/>
+              <w:bottom w:val="single" w:color="000000" w:sz="8"/>
+              <w:right w:val="single" w:color="000000" w:sz="8"/>
+            </w:tcBorders>
+            <w:shd w:color="000000" w:fill="auto" w:val="clear"/>
+            <w:tcMar>
+              <w:left w:w="100" w:type="dxa"/>
+              <w:right w:w="100" w:type="dxa"/>
+            </w:tcMar>
+            <w:vAlign w:val="top"/>
+          </w:tcPr>
+          <w:p>
+            <w:pPr>
+              <w:spacing w:before="0" w:after="0" w:line="276"/>
+              <w:ind w:right="0" w:left="0" w:firstLine="0"/>
+              <w:jc w:val="left"/>
+              <w:rPr>
+                <w:color w:val="auto"/>
+                <w:spacing w:val="0"/>
+                <w:position w:val="0"/>
+                <w:sz w:val="22"/>
+                <w:shd w:fill="auto" w:val="clear"/>
+              </w:rPr>
+            </w:pPr>
+            <w:r>
+              <w:rPr>
+                <w:rFonts w:ascii="Arial" w:hAnsi="Arial" w:cs="Arial" w:eastAsia="Arial"/>
+                <w:color w:val="auto"/>
+                <w:spacing w:val="0"/>
+                <w:position w:val="0"/>
+                <w:sz w:val="22"/>
+                <w:shd w:fill="auto" w:val="clear"/>
+              </w:rPr>
+              <w:t xml:space="preserve">console log message announced the result equal to the search.</w:t>
+            </w:r>
+          </w:p>
+        </w:tc>
+        <w:tc>
+          <w:tcPr>
+            <w:tcW w:w="1290" w:type="dxa"/>
+            <w:tcBorders>
+              <w:top w:val="single" w:color="836967" w:sz="0"/>
+              <w:left w:val="single" w:color="836967" w:sz="0"/>
+              <w:bottom w:val="single" w:color="000000" w:sz="8"/>
+              <w:right w:val="single" w:color="000000" w:sz="8"/>
             </w:tcBorders>
             <w:shd w:color="000000" w:fill="auto" w:val="clear"/>
             <w:tcMar>
@@ -5522,12 +4910,12 @@
         </w:tc>
         <w:tc>
           <w:tcPr>
-            <w:tcW w:w="1290" w:type="dxa"/>
-            <w:tcBorders>
-              <w:top w:val="single" w:color="836967" w:sz="0"/>
-              <w:left w:val="single" w:color="836967" w:sz="0"/>
-              <w:bottom w:val="single" w:color="836967" w:sz="0"/>
-              <w:right w:val="single" w:color="836967" w:sz="0"/>
+            <w:tcW w:w="1230" w:type="dxa"/>
+            <w:tcBorders>
+              <w:top w:val="single" w:color="836967" w:sz="0"/>
+              <w:left w:val="single" w:color="836967" w:sz="0"/>
+              <w:bottom w:val="single" w:color="000000" w:sz="8"/>
+              <w:right w:val="single" w:color="000000" w:sz="8"/>
             </w:tcBorders>
             <w:shd w:color="000000" w:fill="auto" w:val="clear"/>
             <w:tcMar>
@@ -5554,44 +4942,12 @@
         </w:tc>
         <w:tc>
           <w:tcPr>
-            <w:tcW w:w="1230" w:type="dxa"/>
-            <w:tcBorders>
-              <w:top w:val="single" w:color="836967" w:sz="0"/>
-              <w:left w:val="single" w:color="836967" w:sz="0"/>
-              <w:bottom w:val="single" w:color="836967" w:sz="0"/>
-              <w:right w:val="single" w:color="836967" w:sz="0"/>
-            </w:tcBorders>
-            <w:shd w:color="000000" w:fill="auto" w:val="clear"/>
-            <w:tcMar>
-              <w:left w:w="100" w:type="dxa"/>
-              <w:right w:w="100" w:type="dxa"/>
-            </w:tcMar>
-            <w:vAlign w:val="top"/>
-          </w:tcPr>
-          <w:p>
-            <w:pPr>
-              <w:spacing w:before="0" w:after="0" w:line="276"/>
-              <w:ind w:right="0" w:left="0" w:firstLine="0"/>
-              <w:jc w:val="left"/>
-              <w:rPr>
-                <w:rFonts w:ascii="Calibri" w:hAnsi="Calibri" w:cs="Calibri" w:eastAsia="Calibri"/>
-                <w:color w:val="auto"/>
-                <w:spacing w:val="0"/>
-                <w:position w:val="0"/>
-                <w:sz w:val="22"/>
-                <w:shd w:fill="auto" w:val="clear"/>
-              </w:rPr>
-            </w:pPr>
-          </w:p>
-        </w:tc>
-        <w:tc>
-          <w:tcPr>
             <w:tcW w:w="1470" w:type="dxa"/>
             <w:tcBorders>
               <w:top w:val="single" w:color="836967" w:sz="0"/>
               <w:left w:val="single" w:color="836967" w:sz="0"/>
-              <w:bottom w:val="single" w:color="836967" w:sz="0"/>
-              <w:right w:val="single" w:color="836967" w:sz="0"/>
+              <w:bottom w:val="single" w:color="000000" w:sz="8"/>
+              <w:right w:val="single" w:color="000000" w:sz="8"/>
             </w:tcBorders>
             <w:shd w:color="000000" w:fill="auto" w:val="clear"/>
             <w:tcMar>
@@ -5678,7 +5034,6 @@
                 <w:spacing w:val="0"/>
                 <w:position w:val="0"/>
                 <w:sz w:val="22"/>
-                <w:shd w:fill="auto" w:val="clear"/>
               </w:rPr>
             </w:pPr>
             <w:r>
@@ -5722,7 +5077,6 @@
                 <w:spacing w:val="0"/>
                 <w:position w:val="0"/>
                 <w:sz w:val="22"/>
-                <w:shd w:fill="auto" w:val="clear"/>
               </w:rPr>
             </w:pPr>
             <w:r>
@@ -5765,7 +5119,6 @@
                 <w:spacing w:val="0"/>
                 <w:position w:val="0"/>
                 <w:sz w:val="22"/>
-                <w:shd w:fill="auto" w:val="clear"/>
               </w:rPr>
             </w:pPr>
             <w:r>
@@ -5809,7 +5162,6 @@
                 <w:spacing w:val="0"/>
                 <w:position w:val="0"/>
                 <w:sz w:val="22"/>
-                <w:shd w:fill="auto" w:val="clear"/>
               </w:rPr>
             </w:pPr>
             <w:r>
@@ -5858,7 +5210,6 @@
                 <w:spacing w:val="0"/>
                 <w:position w:val="0"/>
                 <w:sz w:val="22"/>
-                <w:shd w:fill="auto" w:val="clear"/>
               </w:rPr>
             </w:pPr>
             <w:r>
@@ -5902,7 +5253,6 @@
                 <w:spacing w:val="0"/>
                 <w:position w:val="0"/>
                 <w:sz w:val="22"/>
-                <w:shd w:fill="auto" w:val="clear"/>
               </w:rPr>
             </w:pPr>
             <w:r>
@@ -5945,7 +5295,6 @@
                 <w:spacing w:val="0"/>
                 <w:position w:val="0"/>
                 <w:sz w:val="22"/>
-                <w:shd w:fill="auto" w:val="clear"/>
               </w:rPr>
             </w:pPr>
             <w:r>
@@ -5989,7 +5338,6 @@
                 <w:spacing w:val="0"/>
                 <w:position w:val="0"/>
                 <w:sz w:val="22"/>
-                <w:shd w:fill="auto" w:val="clear"/>
               </w:rPr>
             </w:pPr>
             <w:r>
@@ -6038,7 +5386,6 @@
                 <w:spacing w:val="0"/>
                 <w:position w:val="0"/>
                 <w:sz w:val="22"/>
-                <w:shd w:fill="auto" w:val="clear"/>
               </w:rPr>
             </w:pPr>
             <w:r>
@@ -6086,7 +5433,6 @@
                 <w:spacing w:val="0"/>
                 <w:position w:val="0"/>
                 <w:sz w:val="22"/>
-                <w:shd w:fill="auto" w:val="clear"/>
               </w:rPr>
             </w:pPr>
             <w:r>
@@ -6130,7 +5476,6 @@
                 <w:spacing w:val="0"/>
                 <w:position w:val="0"/>
                 <w:sz w:val="22"/>
-                <w:shd w:fill="auto" w:val="clear"/>
               </w:rPr>
             </w:pPr>
             <w:r>
@@ -6173,7 +5518,6 @@
                 <w:spacing w:val="0"/>
                 <w:position w:val="0"/>
                 <w:sz w:val="22"/>
-                <w:shd w:fill="auto" w:val="clear"/>
               </w:rPr>
             </w:pPr>
             <w:r>
@@ -6217,7 +5561,6 @@
                 <w:spacing w:val="0"/>
                 <w:position w:val="0"/>
                 <w:sz w:val="22"/>
-                <w:shd w:fill="auto" w:val="clear"/>
               </w:rPr>
             </w:pPr>
             <w:r>
@@ -6260,7 +5603,6 @@
                 <w:spacing w:val="0"/>
                 <w:position w:val="0"/>
                 <w:sz w:val="22"/>
-                <w:shd w:fill="auto" w:val="clear"/>
               </w:rPr>
             </w:pPr>
             <w:r>
@@ -6303,7 +5645,6 @@
                 <w:spacing w:val="0"/>
                 <w:position w:val="0"/>
                 <w:sz w:val="22"/>
-                <w:shd w:fill="auto" w:val="clear"/>
               </w:rPr>
             </w:pPr>
             <w:r>
@@ -6346,7 +5687,6 @@
                 <w:spacing w:val="0"/>
                 <w:position w:val="0"/>
                 <w:sz w:val="22"/>
-                <w:shd w:fill="auto" w:val="clear"/>
               </w:rPr>
             </w:pPr>
             <w:r>
@@ -6395,7 +5735,6 @@
                 <w:spacing w:val="0"/>
                 <w:position w:val="0"/>
                 <w:sz w:val="22"/>
-                <w:shd w:fill="auto" w:val="clear"/>
               </w:rPr>
             </w:pPr>
             <w:r>
@@ -6438,7 +5777,6 @@
                 <w:spacing w:val="0"/>
                 <w:position w:val="0"/>
                 <w:sz w:val="22"/>
-                <w:shd w:fill="auto" w:val="clear"/>
               </w:rPr>
             </w:pPr>
             <w:r>
@@ -6480,7 +5818,6 @@
                 <w:spacing w:val="0"/>
                 <w:position w:val="0"/>
                 <w:sz w:val="22"/>
-                <w:shd w:fill="auto" w:val="clear"/>
               </w:rPr>
             </w:pPr>
             <w:hyperlink xmlns:r="http://schemas.openxmlformats.org/officeDocument/2006/relationships" r:id="docRId3">
@@ -6526,7 +5863,6 @@
                 <w:spacing w:val="0"/>
                 <w:position w:val="0"/>
                 <w:sz w:val="22"/>
-                <w:shd w:fill="auto" w:val="clear"/>
               </w:rPr>
             </w:pPr>
             <w:r>
@@ -6670,7 +6006,6 @@
                 <w:spacing w:val="0"/>
                 <w:position w:val="0"/>
                 <w:sz w:val="22"/>
-                <w:shd w:fill="auto" w:val="clear"/>
               </w:rPr>
             </w:pPr>
             <w:r>
@@ -6713,7 +6048,6 @@
                 <w:spacing w:val="0"/>
                 <w:position w:val="0"/>
                 <w:sz w:val="22"/>
-                <w:shd w:fill="auto" w:val="clear"/>
               </w:rPr>
             </w:pPr>
             <w:r>
@@ -6788,7 +6122,6 @@
                 <w:spacing w:val="0"/>
                 <w:position w:val="0"/>
                 <w:sz w:val="22"/>
-                <w:shd w:fill="auto" w:val="clear"/>
               </w:rPr>
             </w:pPr>
             <w:r>
@@ -7030,7 +6363,6 @@
                 <w:spacing w:val="0"/>
                 <w:position w:val="0"/>
                 <w:sz w:val="22"/>
-                <w:shd w:fill="auto" w:val="clear"/>
               </w:rPr>
             </w:pPr>
             <w:r>
@@ -7073,7 +6405,6 @@
                 <w:spacing w:val="0"/>
                 <w:position w:val="0"/>
                 <w:sz w:val="22"/>
-                <w:shd w:fill="auto" w:val="clear"/>
               </w:rPr>
             </w:pPr>
             <w:r>
@@ -7116,7 +6447,6 @@
                 <w:spacing w:val="0"/>
                 <w:position w:val="0"/>
                 <w:sz w:val="22"/>
-                <w:shd w:fill="auto" w:val="clear"/>
               </w:rPr>
             </w:pPr>
             <w:r>
@@ -7160,7 +6490,6 @@
                 <w:spacing w:val="0"/>
                 <w:position w:val="0"/>
                 <w:sz w:val="22"/>
-                <w:shd w:fill="auto" w:val="clear"/>
               </w:rPr>
             </w:pPr>
             <w:r>
@@ -7209,7 +6538,6 @@
                 <w:spacing w:val="0"/>
                 <w:position w:val="0"/>
                 <w:sz w:val="22"/>
-                <w:shd w:fill="auto" w:val="clear"/>
               </w:rPr>
             </w:pPr>
             <w:r>
@@ -7253,7 +6581,6 @@
                 <w:spacing w:val="0"/>
                 <w:position w:val="0"/>
                 <w:sz w:val="22"/>
-                <w:shd w:fill="auto" w:val="clear"/>
               </w:rPr>
             </w:pPr>
             <w:r>
@@ -7296,7 +6623,6 @@
                 <w:spacing w:val="0"/>
                 <w:position w:val="0"/>
                 <w:sz w:val="22"/>
-                <w:shd w:fill="auto" w:val="clear"/>
               </w:rPr>
             </w:pPr>
             <w:r>
@@ -7340,7 +6666,6 @@
                 <w:spacing w:val="0"/>
                 <w:position w:val="0"/>
                 <w:sz w:val="22"/>
-                <w:shd w:fill="auto" w:val="clear"/>
               </w:rPr>
             </w:pPr>
             <w:r>
@@ -7389,7 +6714,6 @@
                 <w:spacing w:val="0"/>
                 <w:position w:val="0"/>
                 <w:sz w:val="22"/>
-                <w:shd w:fill="auto" w:val="clear"/>
               </w:rPr>
             </w:pPr>
             <w:r>
@@ -7437,7 +6761,6 @@
                 <w:spacing w:val="0"/>
                 <w:position w:val="0"/>
                 <w:sz w:val="22"/>
-                <w:shd w:fill="auto" w:val="clear"/>
               </w:rPr>
             </w:pPr>
             <w:r>
@@ -7481,7 +6804,6 @@
                 <w:spacing w:val="0"/>
                 <w:position w:val="0"/>
                 <w:sz w:val="22"/>
-                <w:shd w:fill="auto" w:val="clear"/>
               </w:rPr>
             </w:pPr>
             <w:r>
@@ -7524,7 +6846,6 @@
                 <w:spacing w:val="0"/>
                 <w:position w:val="0"/>
                 <w:sz w:val="22"/>
-                <w:shd w:fill="auto" w:val="clear"/>
               </w:rPr>
             </w:pPr>
             <w:r>
@@ -7568,7 +6889,6 @@
                 <w:spacing w:val="0"/>
                 <w:position w:val="0"/>
                 <w:sz w:val="22"/>
-                <w:shd w:fill="auto" w:val="clear"/>
               </w:rPr>
             </w:pPr>
             <w:r>
@@ -7611,7 +6931,6 @@
                 <w:spacing w:val="0"/>
                 <w:position w:val="0"/>
                 <w:sz w:val="22"/>
-                <w:shd w:fill="auto" w:val="clear"/>
               </w:rPr>
             </w:pPr>
             <w:r>
@@ -7654,7 +6973,6 @@
                 <w:spacing w:val="0"/>
                 <w:position w:val="0"/>
                 <w:sz w:val="22"/>
-                <w:shd w:fill="auto" w:val="clear"/>
               </w:rPr>
             </w:pPr>
             <w:r>
@@ -7697,7 +7015,6 @@
                 <w:spacing w:val="0"/>
                 <w:position w:val="0"/>
                 <w:sz w:val="22"/>
-                <w:shd w:fill="auto" w:val="clear"/>
               </w:rPr>
             </w:pPr>
             <w:r>
@@ -7746,7 +7063,6 @@
                 <w:spacing w:val="0"/>
                 <w:position w:val="0"/>
                 <w:sz w:val="22"/>
-                <w:shd w:fill="auto" w:val="clear"/>
               </w:rPr>
             </w:pPr>
             <w:r>
@@ -7789,7 +7105,6 @@
                 <w:spacing w:val="0"/>
                 <w:position w:val="0"/>
                 <w:sz w:val="22"/>
-                <w:shd w:fill="auto" w:val="clear"/>
               </w:rPr>
             </w:pPr>
             <w:r>
@@ -7831,7 +7146,6 @@
                 <w:spacing w:val="0"/>
                 <w:position w:val="0"/>
                 <w:sz w:val="22"/>
-                <w:shd w:fill="auto" w:val="clear"/>
               </w:rPr>
             </w:pPr>
             <w:hyperlink xmlns:r="http://schemas.openxmlformats.org/officeDocument/2006/relationships" r:id="docRId4">
@@ -7877,7 +7191,6 @@
                 <w:spacing w:val="0"/>
                 <w:position w:val="0"/>
                 <w:sz w:val="22"/>
-                <w:shd w:fill="auto" w:val="clear"/>
               </w:rPr>
             </w:pPr>
             <w:r>
@@ -8021,7 +7334,6 @@
                 <w:spacing w:val="0"/>
                 <w:position w:val="0"/>
                 <w:sz w:val="22"/>
-                <w:shd w:fill="auto" w:val="clear"/>
               </w:rPr>
             </w:pPr>
             <w:r>
@@ -8064,7 +7376,6 @@
                 <w:spacing w:val="0"/>
                 <w:position w:val="0"/>
                 <w:sz w:val="22"/>
-                <w:shd w:fill="auto" w:val="clear"/>
               </w:rPr>
             </w:pPr>
             <w:r>
@@ -8139,7 +7450,6 @@
                 <w:spacing w:val="0"/>
                 <w:position w:val="0"/>
                 <w:sz w:val="22"/>
-                <w:shd w:fill="auto" w:val="clear"/>
               </w:rPr>
             </w:pPr>
             <w:r>
@@ -8496,7 +7806,6 @@
                 <w:spacing w:val="0"/>
                 <w:position w:val="0"/>
                 <w:sz w:val="22"/>
-                <w:shd w:fill="auto" w:val="clear"/>
               </w:rPr>
             </w:pPr>
             <w:r>
@@ -8540,7 +7849,6 @@
                 <w:spacing w:val="0"/>
                 <w:position w:val="0"/>
                 <w:sz w:val="22"/>
-                <w:shd w:fill="auto" w:val="clear"/>
               </w:rPr>
             </w:pPr>
             <w:r>
@@ -8583,7 +7891,6 @@
                 <w:spacing w:val="0"/>
                 <w:position w:val="0"/>
                 <w:sz w:val="22"/>
-                <w:shd w:fill="auto" w:val="clear"/>
               </w:rPr>
             </w:pPr>
             <w:r>
@@ -8627,7 +7934,6 @@
                 <w:spacing w:val="0"/>
                 <w:position w:val="0"/>
                 <w:sz w:val="22"/>
-                <w:shd w:fill="auto" w:val="clear"/>
               </w:rPr>
             </w:pPr>
             <w:r>
@@ -8676,7 +7982,6 @@
                 <w:spacing w:val="0"/>
                 <w:position w:val="0"/>
                 <w:sz w:val="22"/>
-                <w:shd w:fill="auto" w:val="clear"/>
               </w:rPr>
             </w:pPr>
             <w:r>
@@ -8720,7 +8025,6 @@
                 <w:spacing w:val="0"/>
                 <w:position w:val="0"/>
                 <w:sz w:val="22"/>
-                <w:shd w:fill="auto" w:val="clear"/>
               </w:rPr>
             </w:pPr>
             <w:r>
@@ -8763,7 +8067,6 @@
                 <w:spacing w:val="0"/>
                 <w:position w:val="0"/>
                 <w:sz w:val="22"/>
-                <w:shd w:fill="auto" w:val="clear"/>
               </w:rPr>
             </w:pPr>
             <w:r>
@@ -8807,7 +8110,6 @@
                 <w:spacing w:val="0"/>
                 <w:position w:val="0"/>
                 <w:sz w:val="22"/>
-                <w:shd w:fill="auto" w:val="clear"/>
               </w:rPr>
             </w:pPr>
             <w:r>
@@ -8882,7 +8184,6 @@
                 <w:spacing w:val="0"/>
                 <w:position w:val="0"/>
                 <w:sz w:val="22"/>
-                <w:shd w:fill="auto" w:val="clear"/>
               </w:rPr>
             </w:pPr>
           </w:p>
@@ -8919,7 +8220,6 @@
                 <w:spacing w:val="0"/>
                 <w:position w:val="0"/>
                 <w:sz w:val="22"/>
-                <w:shd w:fill="auto" w:val="clear"/>
               </w:rPr>
             </w:pPr>
             <w:r>
@@ -8963,7 +8263,6 @@
                 <w:spacing w:val="0"/>
                 <w:position w:val="0"/>
                 <w:sz w:val="22"/>
-                <w:shd w:fill="auto" w:val="clear"/>
               </w:rPr>
             </w:pPr>
             <w:r>
@@ -9006,7 +8305,6 @@
                 <w:spacing w:val="0"/>
                 <w:position w:val="0"/>
                 <w:sz w:val="22"/>
-                <w:shd w:fill="auto" w:val="clear"/>
               </w:rPr>
             </w:pPr>
             <w:r>
@@ -9050,7 +8348,6 @@
                 <w:spacing w:val="0"/>
                 <w:position w:val="0"/>
                 <w:sz w:val="22"/>
-                <w:shd w:fill="auto" w:val="clear"/>
               </w:rPr>
             </w:pPr>
             <w:r>
@@ -9093,7 +8390,6 @@
                 <w:spacing w:val="0"/>
                 <w:position w:val="0"/>
                 <w:sz w:val="22"/>
-                <w:shd w:fill="auto" w:val="clear"/>
               </w:rPr>
             </w:pPr>
             <w:r>
@@ -9136,7 +8432,6 @@
                 <w:spacing w:val="0"/>
                 <w:position w:val="0"/>
                 <w:sz w:val="22"/>
-                <w:shd w:fill="auto" w:val="clear"/>
               </w:rPr>
             </w:pPr>
             <w:r>
@@ -9179,7 +8474,6 @@
                 <w:spacing w:val="0"/>
                 <w:position w:val="0"/>
                 <w:sz w:val="22"/>
-                <w:shd w:fill="auto" w:val="clear"/>
               </w:rPr>
             </w:pPr>
             <w:r>
@@ -9228,7 +8522,6 @@
                 <w:spacing w:val="0"/>
                 <w:position w:val="0"/>
                 <w:sz w:val="22"/>
-                <w:shd w:fill="auto" w:val="clear"/>
               </w:rPr>
             </w:pPr>
             <w:r>
@@ -9271,7 +8564,6 @@
                 <w:spacing w:val="0"/>
                 <w:position w:val="0"/>
                 <w:sz w:val="22"/>
-                <w:shd w:fill="auto" w:val="clear"/>
               </w:rPr>
             </w:pPr>
             <w:r>
@@ -9313,7 +8605,6 @@
                 <w:spacing w:val="0"/>
                 <w:position w:val="0"/>
                 <w:sz w:val="22"/>
-                <w:shd w:fill="auto" w:val="clear"/>
               </w:rPr>
             </w:pPr>
             <w:hyperlink xmlns:r="http://schemas.openxmlformats.org/officeDocument/2006/relationships" r:id="docRId5">
@@ -9359,7 +8650,6 @@
                 <w:spacing w:val="0"/>
                 <w:position w:val="0"/>
                 <w:sz w:val="22"/>
-                <w:shd w:fill="auto" w:val="clear"/>
               </w:rPr>
             </w:pPr>
             <w:r>
@@ -9503,7 +8793,6 @@
                 <w:spacing w:val="0"/>
                 <w:position w:val="0"/>
                 <w:sz w:val="22"/>
-                <w:shd w:fill="auto" w:val="clear"/>
               </w:rPr>
             </w:pPr>
             <w:r>
@@ -9546,7 +8835,6 @@
                 <w:spacing w:val="0"/>
                 <w:position w:val="0"/>
                 <w:sz w:val="22"/>
-                <w:shd w:fill="auto" w:val="clear"/>
               </w:rPr>
             </w:pPr>
             <w:r>
@@ -9621,7 +8909,6 @@
                 <w:spacing w:val="0"/>
                 <w:position w:val="0"/>
                 <w:sz w:val="22"/>
-                <w:shd w:fill="auto" w:val="clear"/>
               </w:rPr>
             </w:pPr>
             <w:r>
@@ -9870,7 +9157,6 @@
                 <w:spacing w:val="0"/>
                 <w:position w:val="0"/>
                 <w:sz w:val="22"/>
-                <w:shd w:fill="auto" w:val="clear"/>
               </w:rPr>
             </w:pPr>
             <w:r>
@@ -9914,7 +9200,6 @@
                 <w:spacing w:val="0"/>
                 <w:position w:val="0"/>
                 <w:sz w:val="22"/>
-                <w:shd w:fill="auto" w:val="clear"/>
               </w:rPr>
             </w:pPr>
             <w:r>
@@ -9957,7 +9242,6 @@
                 <w:spacing w:val="0"/>
                 <w:position w:val="0"/>
                 <w:sz w:val="22"/>
-                <w:shd w:fill="auto" w:val="clear"/>
               </w:rPr>
             </w:pPr>
             <w:r>
@@ -10001,7 +9285,6 @@
                 <w:spacing w:val="0"/>
                 <w:position w:val="0"/>
                 <w:sz w:val="22"/>
-                <w:shd w:fill="auto" w:val="clear"/>
               </w:rPr>
             </w:pPr>
             <w:r>
@@ -10050,7 +9333,6 @@
                 <w:spacing w:val="0"/>
                 <w:position w:val="0"/>
                 <w:sz w:val="22"/>
-                <w:shd w:fill="auto" w:val="clear"/>
               </w:rPr>
             </w:pPr>
             <w:r>
@@ -10094,7 +9376,6 @@
                 <w:spacing w:val="0"/>
                 <w:position w:val="0"/>
                 <w:sz w:val="22"/>
-                <w:shd w:fill="auto" w:val="clear"/>
               </w:rPr>
             </w:pPr>
             <w:r>
@@ -10137,7 +9418,6 @@
                 <w:spacing w:val="0"/>
                 <w:position w:val="0"/>
                 <w:sz w:val="22"/>
-                <w:shd w:fill="auto" w:val="clear"/>
               </w:rPr>
             </w:pPr>
             <w:r>
@@ -10181,7 +9461,6 @@
                 <w:spacing w:val="0"/>
                 <w:position w:val="0"/>
                 <w:sz w:val="22"/>
-                <w:shd w:fill="auto" w:val="clear"/>
               </w:rPr>
             </w:pPr>
             <w:r>
@@ -10230,7 +9509,6 @@
                 <w:spacing w:val="0"/>
                 <w:position w:val="0"/>
                 <w:sz w:val="22"/>
-                <w:shd w:fill="auto" w:val="clear"/>
               </w:rPr>
             </w:pPr>
             <w:r>
@@ -10278,7 +9556,6 @@
                 <w:spacing w:val="0"/>
                 <w:position w:val="0"/>
                 <w:sz w:val="22"/>
-                <w:shd w:fill="auto" w:val="clear"/>
               </w:rPr>
             </w:pPr>
             <w:r>
@@ -10322,7 +9599,6 @@
                 <w:spacing w:val="0"/>
                 <w:position w:val="0"/>
                 <w:sz w:val="22"/>
-                <w:shd w:fill="auto" w:val="clear"/>
               </w:rPr>
             </w:pPr>
             <w:r>
@@ -10365,7 +9641,6 @@
                 <w:spacing w:val="0"/>
                 <w:position w:val="0"/>
                 <w:sz w:val="22"/>
-                <w:shd w:fill="auto" w:val="clear"/>
               </w:rPr>
             </w:pPr>
             <w:r>
@@ -10409,7 +9684,6 @@
                 <w:spacing w:val="0"/>
                 <w:position w:val="0"/>
                 <w:sz w:val="22"/>
-                <w:shd w:fill="auto" w:val="clear"/>
               </w:rPr>
             </w:pPr>
             <w:r>
@@ -10452,7 +9726,6 @@
                 <w:spacing w:val="0"/>
                 <w:position w:val="0"/>
                 <w:sz w:val="22"/>
-                <w:shd w:fill="auto" w:val="clear"/>
               </w:rPr>
             </w:pPr>
             <w:r>
@@ -10495,7 +9768,6 @@
                 <w:spacing w:val="0"/>
                 <w:position w:val="0"/>
                 <w:sz w:val="22"/>
-                <w:shd w:fill="auto" w:val="clear"/>
               </w:rPr>
             </w:pPr>
             <w:r>
@@ -10538,7 +9810,6 @@
                 <w:spacing w:val="0"/>
                 <w:position w:val="0"/>
                 <w:sz w:val="22"/>
-                <w:shd w:fill="auto" w:val="clear"/>
               </w:rPr>
             </w:pPr>
             <w:r>
@@ -10587,7 +9858,6 @@
                 <w:spacing w:val="0"/>
                 <w:position w:val="0"/>
                 <w:sz w:val="22"/>
-                <w:shd w:fill="auto" w:val="clear"/>
               </w:rPr>
             </w:pPr>
             <w:r>
@@ -10630,7 +9900,6 @@
                 <w:spacing w:val="0"/>
                 <w:position w:val="0"/>
                 <w:sz w:val="22"/>
-                <w:shd w:fill="auto" w:val="clear"/>
               </w:rPr>
             </w:pPr>
             <w:r>
@@ -10672,7 +9941,6 @@
                 <w:spacing w:val="0"/>
                 <w:position w:val="0"/>
                 <w:sz w:val="22"/>
-                <w:shd w:fill="auto" w:val="clear"/>
               </w:rPr>
             </w:pPr>
             <w:hyperlink xmlns:r="http://schemas.openxmlformats.org/officeDocument/2006/relationships" r:id="docRId6">
@@ -10718,7 +9986,6 @@
                 <w:spacing w:val="0"/>
                 <w:position w:val="0"/>
                 <w:sz w:val="22"/>
-                <w:shd w:fill="auto" w:val="clear"/>
               </w:rPr>
             </w:pPr>
             <w:r>
@@ -10862,7 +10129,6 @@
                 <w:spacing w:val="0"/>
                 <w:position w:val="0"/>
                 <w:sz w:val="22"/>
-                <w:shd w:fill="auto" w:val="clear"/>
               </w:rPr>
             </w:pPr>
             <w:r>
@@ -10905,7 +10171,6 @@
                 <w:spacing w:val="0"/>
                 <w:position w:val="0"/>
                 <w:sz w:val="22"/>
-                <w:shd w:fill="auto" w:val="clear"/>
               </w:rPr>
             </w:pPr>
             <w:r>
@@ -10980,7 +10245,6 @@
                 <w:spacing w:val="0"/>
                 <w:position w:val="0"/>
                 <w:sz w:val="22"/>
-                <w:shd w:fill="auto" w:val="clear"/>
               </w:rPr>
             </w:pPr>
             <w:r>
@@ -11289,7 +10553,6 @@
                 <w:spacing w:val="0"/>
                 <w:position w:val="0"/>
                 <w:sz w:val="22"/>
-                <w:shd w:fill="auto" w:val="clear"/>
               </w:rPr>
             </w:pPr>
             <w:r>
@@ -11333,7 +10596,6 @@
                 <w:spacing w:val="0"/>
                 <w:position w:val="0"/>
                 <w:sz w:val="22"/>
-                <w:shd w:fill="auto" w:val="clear"/>
               </w:rPr>
             </w:pPr>
             <w:r>
@@ -11376,7 +10638,6 @@
                 <w:spacing w:val="0"/>
                 <w:position w:val="0"/>
                 <w:sz w:val="22"/>
-                <w:shd w:fill="auto" w:val="clear"/>
               </w:rPr>
             </w:pPr>
             <w:r>
@@ -11420,7 +10681,6 @@
                 <w:spacing w:val="0"/>
                 <w:position w:val="0"/>
                 <w:sz w:val="22"/>
-                <w:shd w:fill="auto" w:val="clear"/>
               </w:rPr>
             </w:pPr>
             <w:r>
@@ -11469,7 +10729,6 @@
                 <w:spacing w:val="0"/>
                 <w:position w:val="0"/>
                 <w:sz w:val="22"/>
-                <w:shd w:fill="auto" w:val="clear"/>
               </w:rPr>
             </w:pPr>
             <w:r>
@@ -11513,7 +10772,6 @@
                 <w:spacing w:val="0"/>
                 <w:position w:val="0"/>
                 <w:sz w:val="22"/>
-                <w:shd w:fill="auto" w:val="clear"/>
               </w:rPr>
             </w:pPr>
             <w:r>
@@ -11556,7 +10814,6 @@
                 <w:spacing w:val="0"/>
                 <w:position w:val="0"/>
                 <w:sz w:val="22"/>
-                <w:shd w:fill="auto" w:val="clear"/>
               </w:rPr>
             </w:pPr>
             <w:r>
@@ -11600,7 +10857,6 @@
                 <w:spacing w:val="0"/>
                 <w:position w:val="0"/>
                 <w:sz w:val="22"/>
-                <w:shd w:fill="auto" w:val="clear"/>
               </w:rPr>
             </w:pPr>
             <w:r>
@@ -11649,7 +10905,6 @@
                 <w:spacing w:val="0"/>
                 <w:position w:val="0"/>
                 <w:sz w:val="22"/>
-                <w:shd w:fill="auto" w:val="clear"/>
               </w:rPr>
             </w:pPr>
             <w:r>
@@ -11697,7 +10952,6 @@
                 <w:spacing w:val="0"/>
                 <w:position w:val="0"/>
                 <w:sz w:val="22"/>
-                <w:shd w:fill="auto" w:val="clear"/>
               </w:rPr>
             </w:pPr>
             <w:r>
@@ -11741,7 +10995,6 @@
                 <w:spacing w:val="0"/>
                 <w:position w:val="0"/>
                 <w:sz w:val="22"/>
-                <w:shd w:fill="auto" w:val="clear"/>
               </w:rPr>
             </w:pPr>
             <w:r>
@@ -11784,7 +11037,6 @@
                 <w:spacing w:val="0"/>
                 <w:position w:val="0"/>
                 <w:sz w:val="22"/>
-                <w:shd w:fill="auto" w:val="clear"/>
               </w:rPr>
             </w:pPr>
             <w:r>
@@ -11828,7 +11080,6 @@
                 <w:spacing w:val="0"/>
                 <w:position w:val="0"/>
                 <w:sz w:val="22"/>
-                <w:shd w:fill="auto" w:val="clear"/>
               </w:rPr>
             </w:pPr>
             <w:r>
@@ -11871,7 +11122,6 @@
                 <w:spacing w:val="0"/>
                 <w:position w:val="0"/>
                 <w:sz w:val="22"/>
-                <w:shd w:fill="auto" w:val="clear"/>
               </w:rPr>
             </w:pPr>
             <w:r>
@@ -11914,7 +11164,6 @@
                 <w:spacing w:val="0"/>
                 <w:position w:val="0"/>
                 <w:sz w:val="22"/>
-                <w:shd w:fill="auto" w:val="clear"/>
               </w:rPr>
             </w:pPr>
             <w:r>
@@ -11957,7 +11206,6 @@
                 <w:spacing w:val="0"/>
                 <w:position w:val="0"/>
                 <w:sz w:val="22"/>
-                <w:shd w:fill="auto" w:val="clear"/>
               </w:rPr>
             </w:pPr>
             <w:r>
@@ -12006,7 +11254,6 @@
                 <w:spacing w:val="0"/>
                 <w:position w:val="0"/>
                 <w:sz w:val="22"/>
-                <w:shd w:fill="auto" w:val="clear"/>
               </w:rPr>
             </w:pPr>
             <w:r>
@@ -12049,7 +11296,6 @@
                 <w:spacing w:val="0"/>
                 <w:position w:val="0"/>
                 <w:sz w:val="22"/>
-                <w:shd w:fill="auto" w:val="clear"/>
               </w:rPr>
             </w:pPr>
             <w:r>
@@ -12091,7 +11337,6 @@
                 <w:spacing w:val="0"/>
                 <w:position w:val="0"/>
                 <w:sz w:val="22"/>
-                <w:shd w:fill="auto" w:val="clear"/>
               </w:rPr>
             </w:pPr>
             <w:hyperlink xmlns:r="http://schemas.openxmlformats.org/officeDocument/2006/relationships" r:id="docRId7">
@@ -12137,7 +11382,6 @@
                 <w:spacing w:val="0"/>
                 <w:position w:val="0"/>
                 <w:sz w:val="22"/>
-                <w:shd w:fill="auto" w:val="clear"/>
               </w:rPr>
             </w:pPr>
             <w:r>
@@ -12281,7 +11525,6 @@
                 <w:spacing w:val="0"/>
                 <w:position w:val="0"/>
                 <w:sz w:val="22"/>
-                <w:shd w:fill="auto" w:val="clear"/>
               </w:rPr>
             </w:pPr>
             <w:r>
@@ -12324,7 +11567,6 @@
                 <w:spacing w:val="0"/>
                 <w:position w:val="0"/>
                 <w:sz w:val="22"/>
-                <w:shd w:fill="auto" w:val="clear"/>
               </w:rPr>
             </w:pPr>
             <w:r>
@@ -12399,7 +11641,6 @@
                 <w:spacing w:val="0"/>
                 <w:position w:val="0"/>
                 <w:sz w:val="22"/>
-                <w:shd w:fill="auto" w:val="clear"/>
               </w:rPr>
             </w:pPr>
             <w:r>
@@ -13456,7 +12697,6 @@
                 <w:spacing w:val="0"/>
                 <w:position w:val="0"/>
                 <w:sz w:val="22"/>
-                <w:shd w:fill="auto" w:val="clear"/>
               </w:rPr>
             </w:pPr>
             <w:r>
@@ -13500,7 +12740,6 @@
                 <w:spacing w:val="0"/>
                 <w:position w:val="0"/>
                 <w:sz w:val="22"/>
-                <w:shd w:fill="auto" w:val="clear"/>
               </w:rPr>
             </w:pPr>
             <w:r>
@@ -13543,7 +12782,6 @@
                 <w:spacing w:val="0"/>
                 <w:position w:val="0"/>
                 <w:sz w:val="22"/>
-                <w:shd w:fill="auto" w:val="clear"/>
               </w:rPr>
             </w:pPr>
             <w:r>
@@ -13587,7 +12825,6 @@
                 <w:spacing w:val="0"/>
                 <w:position w:val="0"/>
                 <w:sz w:val="22"/>
-                <w:shd w:fill="auto" w:val="clear"/>
               </w:rPr>
             </w:pPr>
             <w:r>
@@ -13636,7 +12873,6 @@
                 <w:spacing w:val="0"/>
                 <w:position w:val="0"/>
                 <w:sz w:val="22"/>
-                <w:shd w:fill="auto" w:val="clear"/>
               </w:rPr>
             </w:pPr>
             <w:r>
@@ -13680,7 +12916,6 @@
                 <w:spacing w:val="0"/>
                 <w:position w:val="0"/>
                 <w:sz w:val="22"/>
-                <w:shd w:fill="auto" w:val="clear"/>
               </w:rPr>
             </w:pPr>
             <w:r>
@@ -13723,7 +12958,6 @@
                 <w:spacing w:val="0"/>
                 <w:position w:val="0"/>
                 <w:sz w:val="22"/>
-                <w:shd w:fill="auto" w:val="clear"/>
               </w:rPr>
             </w:pPr>
             <w:r>
@@ -13767,7 +13001,6 @@
                 <w:spacing w:val="0"/>
                 <w:position w:val="0"/>
                 <w:sz w:val="22"/>
-                <w:shd w:fill="auto" w:val="clear"/>
               </w:rPr>
             </w:pPr>
             <w:r>
@@ -13842,7 +13075,6 @@
                 <w:spacing w:val="0"/>
                 <w:position w:val="0"/>
                 <w:sz w:val="22"/>
-                <w:shd w:fill="auto" w:val="clear"/>
               </w:rPr>
             </w:pPr>
           </w:p>
@@ -13879,7 +13111,6 @@
                 <w:spacing w:val="0"/>
                 <w:position w:val="0"/>
                 <w:sz w:val="22"/>
-                <w:shd w:fill="auto" w:val="clear"/>
               </w:rPr>
             </w:pPr>
             <w:r>
@@ -13923,7 +13154,6 @@
                 <w:spacing w:val="0"/>
                 <w:position w:val="0"/>
                 <w:sz w:val="22"/>
-                <w:shd w:fill="auto" w:val="clear"/>
               </w:rPr>
             </w:pPr>
             <w:r>
@@ -13966,7 +13196,6 @@
                 <w:spacing w:val="0"/>
                 <w:position w:val="0"/>
                 <w:sz w:val="22"/>
-                <w:shd w:fill="auto" w:val="clear"/>
               </w:rPr>
             </w:pPr>
             <w:r>
@@ -14010,7 +13239,6 @@
                 <w:spacing w:val="0"/>
                 <w:position w:val="0"/>
                 <w:sz w:val="22"/>
-                <w:shd w:fill="auto" w:val="clear"/>
               </w:rPr>
             </w:pPr>
             <w:r>
@@ -14053,7 +13281,6 @@
                 <w:spacing w:val="0"/>
                 <w:position w:val="0"/>
                 <w:sz w:val="22"/>
-                <w:shd w:fill="auto" w:val="clear"/>
               </w:rPr>
             </w:pPr>
             <w:r>
@@ -14096,7 +13323,6 @@
                 <w:spacing w:val="0"/>
                 <w:position w:val="0"/>
                 <w:sz w:val="22"/>
-                <w:shd w:fill="auto" w:val="clear"/>
               </w:rPr>
             </w:pPr>
             <w:r>
@@ -14139,7 +13365,6 @@
                 <w:spacing w:val="0"/>
                 <w:position w:val="0"/>
                 <w:sz w:val="22"/>
-                <w:shd w:fill="auto" w:val="clear"/>
               </w:rPr>
             </w:pPr>
             <w:r>
@@ -14188,7 +13413,6 @@
                 <w:spacing w:val="0"/>
                 <w:position w:val="0"/>
                 <w:sz w:val="22"/>
-                <w:shd w:fill="auto" w:val="clear"/>
               </w:rPr>
             </w:pPr>
             <w:r>
@@ -14231,7 +13455,6 @@
                 <w:spacing w:val="0"/>
                 <w:position w:val="0"/>
                 <w:sz w:val="22"/>
-                <w:shd w:fill="auto" w:val="clear"/>
               </w:rPr>
             </w:pPr>
             <w:r>
@@ -14273,7 +13496,6 @@
                 <w:spacing w:val="0"/>
                 <w:position w:val="0"/>
                 <w:sz w:val="22"/>
-                <w:shd w:fill="auto" w:val="clear"/>
               </w:rPr>
             </w:pPr>
             <w:hyperlink xmlns:r="http://schemas.openxmlformats.org/officeDocument/2006/relationships" r:id="docRId8">
@@ -14319,7 +13541,6 @@
                 <w:spacing w:val="0"/>
                 <w:position w:val="0"/>
                 <w:sz w:val="22"/>
-                <w:shd w:fill="auto" w:val="clear"/>
               </w:rPr>
             </w:pPr>
             <w:r>
@@ -14463,7 +13684,6 @@
                 <w:spacing w:val="0"/>
                 <w:position w:val="0"/>
                 <w:sz w:val="22"/>
-                <w:shd w:fill="auto" w:val="clear"/>
               </w:rPr>
             </w:pPr>
             <w:r>
@@ -14506,7 +13726,6 @@
                 <w:spacing w:val="0"/>
                 <w:position w:val="0"/>
                 <w:sz w:val="22"/>
-                <w:shd w:fill="auto" w:val="clear"/>
               </w:rPr>
             </w:pPr>
             <w:r>
@@ -14548,7 +13767,6 @@
                 <w:spacing w:val="0"/>
                 <w:position w:val="0"/>
                 <w:sz w:val="22"/>
-                <w:shd w:fill="auto" w:val="clear"/>
               </w:rPr>
             </w:pPr>
             <w:r>
@@ -14591,7 +13809,6 @@
                 <w:spacing w:val="0"/>
                 <w:position w:val="0"/>
                 <w:sz w:val="22"/>
-                <w:shd w:fill="auto" w:val="clear"/>
               </w:rPr>
             </w:pPr>
             <w:r>
@@ -14735,7 +13952,6 @@
                 <w:spacing w:val="0"/>
                 <w:position w:val="0"/>
                 <w:sz w:val="22"/>
-                <w:shd w:fill="auto" w:val="clear"/>
               </w:rPr>
             </w:pPr>
             <w:r>
@@ -14778,7 +13994,6 @@
                 <w:spacing w:val="0"/>
                 <w:position w:val="0"/>
                 <w:sz w:val="22"/>
-                <w:shd w:fill="auto" w:val="clear"/>
               </w:rPr>
             </w:pPr>
             <w:r>
@@ -14853,7 +14068,6 @@
                 <w:spacing w:val="0"/>
                 <w:position w:val="0"/>
                 <w:sz w:val="22"/>
-                <w:shd w:fill="auto" w:val="clear"/>
               </w:rPr>
             </w:pPr>
             <w:r>
@@ -15121,7 +14335,6 @@
                 <w:spacing w:val="0"/>
                 <w:position w:val="0"/>
                 <w:sz w:val="22"/>
-                <w:shd w:fill="auto" w:val="clear"/>
               </w:rPr>
             </w:pPr>
             <w:r>
@@ -15165,7 +14378,6 @@
                 <w:spacing w:val="0"/>
                 <w:position w:val="0"/>
                 <w:sz w:val="22"/>
-                <w:shd w:fill="auto" w:val="clear"/>
               </w:rPr>
             </w:pPr>
             <w:r>
@@ -15208,7 +14420,6 @@
                 <w:spacing w:val="0"/>
                 <w:position w:val="0"/>
                 <w:sz w:val="22"/>
-                <w:shd w:fill="auto" w:val="clear"/>
               </w:rPr>
             </w:pPr>
             <w:r>
@@ -15252,7 +14463,6 @@
                 <w:spacing w:val="0"/>
                 <w:position w:val="0"/>
                 <w:sz w:val="22"/>
-                <w:shd w:fill="auto" w:val="clear"/>
               </w:rPr>
             </w:pPr>
             <w:r>
@@ -15301,7 +14511,6 @@
                 <w:spacing w:val="0"/>
                 <w:position w:val="0"/>
                 <w:sz w:val="22"/>
-                <w:shd w:fill="auto" w:val="clear"/>
               </w:rPr>
             </w:pPr>
             <w:r>
@@ -15345,7 +14554,6 @@
                 <w:spacing w:val="0"/>
                 <w:position w:val="0"/>
                 <w:sz w:val="22"/>
-                <w:shd w:fill="auto" w:val="clear"/>
               </w:rPr>
             </w:pPr>
             <w:r>
@@ -15388,7 +14596,6 @@
                 <w:spacing w:val="0"/>
                 <w:position w:val="0"/>
                 <w:sz w:val="22"/>
-                <w:shd w:fill="auto" w:val="clear"/>
               </w:rPr>
             </w:pPr>
             <w:r>
@@ -15432,7 +14639,6 @@
                 <w:spacing w:val="0"/>
                 <w:position w:val="0"/>
                 <w:sz w:val="22"/>
-                <w:shd w:fill="auto" w:val="clear"/>
               </w:rPr>
             </w:pPr>
             <w:r>
@@ -15507,7 +14713,6 @@
                 <w:spacing w:val="0"/>
                 <w:position w:val="0"/>
                 <w:sz w:val="22"/>
-                <w:shd w:fill="auto" w:val="clear"/>
               </w:rPr>
             </w:pPr>
           </w:p>
@@ -15544,7 +14749,6 @@
                 <w:spacing w:val="0"/>
                 <w:position w:val="0"/>
                 <w:sz w:val="22"/>
-                <w:shd w:fill="auto" w:val="clear"/>
               </w:rPr>
             </w:pPr>
             <w:r>
@@ -15588,7 +14792,6 @@
                 <w:spacing w:val="0"/>
                 <w:position w:val="0"/>
                 <w:sz w:val="22"/>
-                <w:shd w:fill="auto" w:val="clear"/>
               </w:rPr>
             </w:pPr>
             <w:r>
@@ -15631,7 +14834,6 @@
                 <w:spacing w:val="0"/>
                 <w:position w:val="0"/>
                 <w:sz w:val="22"/>
-                <w:shd w:fill="auto" w:val="clear"/>
               </w:rPr>
             </w:pPr>
             <w:r>
@@ -15675,7 +14877,6 @@
                 <w:spacing w:val="0"/>
                 <w:position w:val="0"/>
                 <w:sz w:val="22"/>
-                <w:shd w:fill="auto" w:val="clear"/>
               </w:rPr>
             </w:pPr>
             <w:r>
@@ -15718,7 +14919,6 @@
                 <w:spacing w:val="0"/>
                 <w:position w:val="0"/>
                 <w:sz w:val="22"/>
-                <w:shd w:fill="auto" w:val="clear"/>
               </w:rPr>
             </w:pPr>
             <w:r>
@@ -15761,7 +14961,6 @@
                 <w:spacing w:val="0"/>
                 <w:position w:val="0"/>
                 <w:sz w:val="22"/>
-                <w:shd w:fill="auto" w:val="clear"/>
               </w:rPr>
             </w:pPr>
             <w:r>
@@ -15804,7 +15003,6 @@
                 <w:spacing w:val="0"/>
                 <w:position w:val="0"/>
                 <w:sz w:val="22"/>
-                <w:shd w:fill="auto" w:val="clear"/>
               </w:rPr>
             </w:pPr>
             <w:r>
@@ -15853,7 +15051,6 @@
                 <w:spacing w:val="0"/>
                 <w:position w:val="0"/>
                 <w:sz w:val="22"/>
-                <w:shd w:fill="auto" w:val="clear"/>
               </w:rPr>
             </w:pPr>
             <w:r>
@@ -15896,7 +15093,6 @@
                 <w:spacing w:val="0"/>
                 <w:position w:val="0"/>
                 <w:sz w:val="22"/>
-                <w:shd w:fill="auto" w:val="clear"/>
               </w:rPr>
             </w:pPr>
             <w:r>
@@ -15938,7 +15134,6 @@
                 <w:spacing w:val="0"/>
                 <w:position w:val="0"/>
                 <w:sz w:val="22"/>
-                <w:shd w:fill="auto" w:val="clear"/>
               </w:rPr>
             </w:pPr>
             <w:hyperlink xmlns:r="http://schemas.openxmlformats.org/officeDocument/2006/relationships" r:id="docRId9">
@@ -15984,7 +15179,6 @@
                 <w:spacing w:val="0"/>
                 <w:position w:val="0"/>
                 <w:sz w:val="22"/>
-                <w:shd w:fill="auto" w:val="clear"/>
               </w:rPr>
             </w:pPr>
             <w:r>
@@ -16128,7 +15322,6 @@
                 <w:spacing w:val="0"/>
                 <w:position w:val="0"/>
                 <w:sz w:val="22"/>
-                <w:shd w:fill="auto" w:val="clear"/>
               </w:rPr>
             </w:pPr>
             <w:r>
@@ -16171,7 +15364,6 @@
                 <w:spacing w:val="0"/>
                 <w:position w:val="0"/>
                 <w:sz w:val="22"/>
-                <w:shd w:fill="auto" w:val="clear"/>
               </w:rPr>
             </w:pPr>
             <w:r>
@@ -16380,7 +15572,6 @@
                 <w:spacing w:val="0"/>
                 <w:position w:val="0"/>
                 <w:sz w:val="22"/>
-                <w:shd w:fill="auto" w:val="clear"/>
               </w:rPr>
             </w:pPr>
             <w:r>
@@ -16423,7 +15614,6 @@
                 <w:spacing w:val="0"/>
                 <w:position w:val="0"/>
                 <w:sz w:val="22"/>
-                <w:shd w:fill="auto" w:val="clear"/>
               </w:rPr>
             </w:pPr>
             <w:r>
@@ -16498,7 +15688,6 @@
                 <w:spacing w:val="0"/>
                 <w:position w:val="0"/>
                 <w:sz w:val="22"/>
-                <w:shd w:fill="auto" w:val="clear"/>
               </w:rPr>
             </w:pPr>
             <w:r>
@@ -17853,7 +17042,6 @@
                 <w:spacing w:val="0"/>
                 <w:position w:val="0"/>
                 <w:sz w:val="22"/>
-                <w:shd w:fill="auto" w:val="clear"/>
               </w:rPr>
             </w:pPr>
             <w:r>
@@ -17897,7 +17085,6 @@
                 <w:spacing w:val="0"/>
                 <w:position w:val="0"/>
                 <w:sz w:val="22"/>
-                <w:shd w:fill="auto" w:val="clear"/>
               </w:rPr>
             </w:pPr>
             <w:r>
@@ -17962,7 +17149,6 @@
                 <w:spacing w:val="0"/>
                 <w:position w:val="0"/>
                 <w:sz w:val="22"/>
-                <w:shd w:fill="auto" w:val="clear"/>
               </w:rPr>
             </w:pPr>
             <w:r>
@@ -18006,7 +17192,6 @@
                 <w:spacing w:val="0"/>
                 <w:position w:val="0"/>
                 <w:sz w:val="22"/>
-                <w:shd w:fill="auto" w:val="clear"/>
               </w:rPr>
             </w:pPr>
             <w:r>
@@ -18055,7 +17240,6 @@
                 <w:spacing w:val="0"/>
                 <w:position w:val="0"/>
                 <w:sz w:val="22"/>
-                <w:shd w:fill="auto" w:val="clear"/>
               </w:rPr>
             </w:pPr>
             <w:r>
@@ -18099,7 +17283,6 @@
                 <w:spacing w:val="0"/>
                 <w:position w:val="0"/>
                 <w:sz w:val="22"/>
-                <w:shd w:fill="auto" w:val="clear"/>
               </w:rPr>
             </w:pPr>
             <w:r>
@@ -18142,7 +17325,6 @@
                 <w:spacing w:val="0"/>
                 <w:position w:val="0"/>
                 <w:sz w:val="22"/>
-                <w:shd w:fill="auto" w:val="clear"/>
               </w:rPr>
             </w:pPr>
             <w:r>
@@ -18186,7 +17368,6 @@
                 <w:spacing w:val="0"/>
                 <w:position w:val="0"/>
                 <w:sz w:val="22"/>
-                <w:shd w:fill="auto" w:val="clear"/>
               </w:rPr>
             </w:pPr>
             <w:r>
@@ -18261,7 +17442,6 @@
                 <w:spacing w:val="0"/>
                 <w:position w:val="0"/>
                 <w:sz w:val="22"/>
-                <w:shd w:fill="auto" w:val="clear"/>
               </w:rPr>
             </w:pPr>
           </w:p>
@@ -18298,7 +17478,6 @@
                 <w:spacing w:val="0"/>
                 <w:position w:val="0"/>
                 <w:sz w:val="22"/>
-                <w:shd w:fill="auto" w:val="clear"/>
               </w:rPr>
             </w:pPr>
             <w:r>
@@ -18342,7 +17521,6 @@
                 <w:spacing w:val="0"/>
                 <w:position w:val="0"/>
                 <w:sz w:val="22"/>
-                <w:shd w:fill="auto" w:val="clear"/>
               </w:rPr>
             </w:pPr>
             <w:r>
@@ -18385,7 +17563,6 @@
                 <w:spacing w:val="0"/>
                 <w:position w:val="0"/>
                 <w:sz w:val="22"/>
-                <w:shd w:fill="auto" w:val="clear"/>
               </w:rPr>
             </w:pPr>
             <w:r>
@@ -18429,7 +17606,6 @@
                 <w:spacing w:val="0"/>
                 <w:position w:val="0"/>
                 <w:sz w:val="22"/>
-                <w:shd w:fill="auto" w:val="clear"/>
               </w:rPr>
             </w:pPr>
             <w:r>
@@ -18472,7 +17648,6 @@
                 <w:spacing w:val="0"/>
                 <w:position w:val="0"/>
                 <w:sz w:val="22"/>
-                <w:shd w:fill="auto" w:val="clear"/>
               </w:rPr>
             </w:pPr>
             <w:r>
@@ -18515,7 +17690,6 @@
                 <w:spacing w:val="0"/>
                 <w:position w:val="0"/>
                 <w:sz w:val="22"/>
-                <w:shd w:fill="auto" w:val="clear"/>
               </w:rPr>
             </w:pPr>
             <w:r>
@@ -18558,7 +17732,6 @@
                 <w:spacing w:val="0"/>
                 <w:position w:val="0"/>
                 <w:sz w:val="22"/>
-                <w:shd w:fill="auto" w:val="clear"/>
               </w:rPr>
             </w:pPr>
             <w:r>
@@ -18607,7 +17780,6 @@
                 <w:spacing w:val="0"/>
                 <w:position w:val="0"/>
                 <w:sz w:val="22"/>
-                <w:shd w:fill="auto" w:val="clear"/>
               </w:rPr>
             </w:pPr>
             <w:r>
@@ -18650,7 +17822,6 @@
                 <w:spacing w:val="0"/>
                 <w:position w:val="0"/>
                 <w:sz w:val="22"/>
-                <w:shd w:fill="auto" w:val="clear"/>
               </w:rPr>
             </w:pPr>
             <w:r>
@@ -18692,7 +17863,6 @@
                 <w:spacing w:val="0"/>
                 <w:position w:val="0"/>
                 <w:sz w:val="22"/>
-                <w:shd w:fill="auto" w:val="clear"/>
               </w:rPr>
             </w:pPr>
             <w:hyperlink xmlns:r="http://schemas.openxmlformats.org/officeDocument/2006/relationships" r:id="docRId10">
@@ -18738,7 +17908,6 @@
                 <w:spacing w:val="0"/>
                 <w:position w:val="0"/>
                 <w:sz w:val="22"/>
-                <w:shd w:fill="auto" w:val="clear"/>
               </w:rPr>
             </w:pPr>
             <w:r>
@@ -18882,7 +18051,6 @@
                 <w:spacing w:val="0"/>
                 <w:position w:val="0"/>
                 <w:sz w:val="22"/>
-                <w:shd w:fill="auto" w:val="clear"/>
               </w:rPr>
             </w:pPr>
             <w:r>
@@ -18925,7 +18093,6 @@
                 <w:spacing w:val="0"/>
                 <w:position w:val="0"/>
                 <w:sz w:val="22"/>
-                <w:shd w:fill="auto" w:val="clear"/>
               </w:rPr>
             </w:pPr>
             <w:r>

</xml_diff>